<commit_message>
Added Relatório pronto a entregar
</commit_message>
<xml_diff>
--- a/relatório.docx
+++ b/relatório.docx
@@ -298,6 +298,10 @@
         </w:rPr>
       </w:pPr>
       <w:r>
+        <w:tab/>
+        <w:t>Este trabalho foi realizado no âmbito da Unidade Curricular de Sistemas de Representação de Conhecimento e Raciocino e consiste no desenvolvimento de um sistema de representação de conhecimento capaz de descrever a árvores genealógica de uma família.</w:t>
+      </w:r>
+      <w:r>
         <w:br w:type="page"/>
       </w:r>
     </w:p>
@@ -1146,7 +1150,7 @@
             <w:noProof/>
             <w:webHidden/>
           </w:rPr>
-          <w:t>15</w:t>
+          <w:t>16</w:t>
         </w:r>
         <w:r>
           <w:rPr>
@@ -1328,7 +1332,7 @@
             <w:noProof/>
             <w:webHidden/>
           </w:rPr>
-          <w:t>14</w:t>
+          <w:t>15</w:t>
         </w:r>
         <w:r>
           <w:rPr>
@@ -1408,7 +1412,10 @@
         <w:t>Neste relatório apresentam-se o processo de desenvolvimento do sistema de raciocínio e os resultados obtidos.</w:t>
       </w:r>
     </w:p>
-    <w:p/>
+    <w:p>
+      <w:bookmarkStart w:id="11" w:name="_GoBack"/>
+      <w:bookmarkEnd w:id="11"/>
+    </w:p>
     <w:p>
       <w:pPr>
         <w:rPr>
@@ -1431,16 +1438,16 @@
       <w:pPr>
         <w:pStyle w:val="Ttulo"/>
       </w:pPr>
-      <w:bookmarkStart w:id="11" w:name="_Toc414989464"/>
-      <w:bookmarkStart w:id="12" w:name="_Toc415000497"/>
-      <w:bookmarkStart w:id="13" w:name="_Toc415000602"/>
+      <w:bookmarkStart w:id="12" w:name="_Toc414989464"/>
+      <w:bookmarkStart w:id="13" w:name="_Toc415000497"/>
+      <w:bookmarkStart w:id="14" w:name="_Toc415000602"/>
       <w:r>
         <w:lastRenderedPageBreak/>
         <w:t>Preliminares</w:t>
       </w:r>
-      <w:bookmarkEnd w:id="11"/>
       <w:bookmarkEnd w:id="12"/>
       <w:bookmarkEnd w:id="13"/>
+      <w:bookmarkEnd w:id="14"/>
     </w:p>
     <w:p>
       <w:pPr>
@@ -1479,16 +1486,16 @@
       <w:pPr>
         <w:pStyle w:val="Ttulo"/>
       </w:pPr>
-      <w:bookmarkStart w:id="14" w:name="_Toc414989465"/>
-      <w:bookmarkStart w:id="15" w:name="_Toc415000498"/>
-      <w:bookmarkStart w:id="16" w:name="_Toc415000603"/>
+      <w:bookmarkStart w:id="15" w:name="_Toc414989465"/>
+      <w:bookmarkStart w:id="16" w:name="_Toc415000498"/>
+      <w:bookmarkStart w:id="17" w:name="_Toc415000603"/>
       <w:r>
         <w:lastRenderedPageBreak/>
         <w:t>Descrição do Trabalho</w:t>
       </w:r>
-      <w:bookmarkEnd w:id="14"/>
       <w:bookmarkEnd w:id="15"/>
       <w:bookmarkEnd w:id="16"/>
+      <w:bookmarkEnd w:id="17"/>
     </w:p>
     <w:p>
       <w:pPr>
@@ -1508,30 +1515,18 @@
       <w:pPr>
         <w:pStyle w:val="Subttulo"/>
       </w:pPr>
-      <w:bookmarkStart w:id="17" w:name="_Toc415000604"/>
+      <w:bookmarkStart w:id="18" w:name="_Toc415000604"/>
       <w:r>
         <w:t>Caso Prático de Aplicação</w:t>
       </w:r>
-      <w:bookmarkEnd w:id="17"/>
+      <w:bookmarkEnd w:id="18"/>
     </w:p>
     <w:p>
       <w:pPr>
         <w:ind w:left="708"/>
       </w:pPr>
       <w:r>
-        <w:t>P</w:t>
-      </w:r>
-      <w:r>
-        <w:t xml:space="preserve">ara </w:t>
-      </w:r>
-      <w:r>
-        <w:t>que fosse</w:t>
-      </w:r>
-      <w:r>
-        <w:t xml:space="preserve"> possível demonstrar as capacidades do sistema desenvolvido</w:t>
-      </w:r>
-      <w:r>
-        <w:t xml:space="preserve"> foi necessário criar um caso prático de aplicação do cenário criado. Segue-se a árvore genealógica da família que utilizamos.</w:t>
+        <w:t>Para que fosse possível demonstrar as capacidades do sistema desenvolvido foi necessário criar um caso prático de aplicação do cenário criado. Segue-se a árvore genealógica da família que utilizamos.</w:t>
       </w:r>
     </w:p>
     <w:p/>
@@ -1604,7 +1599,7 @@
           <w:color w:val="auto"/>
         </w:rPr>
       </w:pPr>
-      <w:bookmarkStart w:id="18" w:name="_Toc415000377"/>
+      <w:bookmarkStart w:id="19" w:name="_Toc415000377"/>
       <w:r>
         <w:rPr>
           <w:i w:val="0"/>
@@ -1655,17 +1650,17 @@
         </w:rPr>
         <w:t xml:space="preserve"> - Árvore genealógica do caso prático utilizado</w:t>
       </w:r>
-      <w:bookmarkEnd w:id="18"/>
+      <w:bookmarkEnd w:id="19"/>
     </w:p>
     <w:p>
       <w:pPr>
         <w:pStyle w:val="Subttulo"/>
       </w:pPr>
-      <w:bookmarkStart w:id="19" w:name="_Toc415000605"/>
+      <w:bookmarkStart w:id="20" w:name="_Toc415000605"/>
       <w:r>
         <w:t>Desenvolvimento dos Predicados</w:t>
       </w:r>
-      <w:bookmarkEnd w:id="19"/>
+      <w:bookmarkEnd w:id="20"/>
     </w:p>
     <w:p>
       <w:pPr>
@@ -1704,39 +1699,99 @@
         <w:pStyle w:val="Cdigo"/>
       </w:pPr>
       <w:r>
-        <w:t>% Extensão do predicado filho: Filho,Pai -&gt; {V,F}</w:t>
-      </w:r>
-    </w:p>
-    <w:p>
-      <w:pPr>
-        <w:pStyle w:val="Cdigo"/>
-      </w:pPr>
-      <w:r>
-        <w:t>filho(patricia,luis).</w:t>
-      </w:r>
-    </w:p>
-    <w:p>
-      <w:pPr>
-        <w:pStyle w:val="Cdigo"/>
-      </w:pPr>
-      <w:r>
-        <w:t>filho(patricia,olga).</w:t>
-      </w:r>
-    </w:p>
-    <w:p>
-      <w:pPr>
-        <w:pStyle w:val="Cdigo"/>
-      </w:pPr>
-      <w:r>
-        <w:t>filho(sara,luis).</w:t>
-      </w:r>
-    </w:p>
-    <w:p>
-      <w:pPr>
-        <w:pStyle w:val="Cdigo"/>
-      </w:pPr>
-      <w:r>
-        <w:t>filho(sara,olga).</w:t>
+        <w:t xml:space="preserve">% Extensão do predicado filho: </w:t>
+      </w:r>
+      <w:proofErr w:type="spellStart"/>
+      <w:r>
+        <w:t>Filho,Pai</w:t>
+      </w:r>
+      <w:proofErr w:type="spellEnd"/>
+      <w:r>
+        <w:t xml:space="preserve"> -&gt; {V,F}</w:t>
+      </w:r>
+    </w:p>
+    <w:p>
+      <w:pPr>
+        <w:pStyle w:val="Cdigo"/>
+      </w:pPr>
+      <w:proofErr w:type="gramStart"/>
+      <w:r>
+        <w:t>filho</w:t>
+      </w:r>
+      <w:proofErr w:type="gramEnd"/>
+      <w:r>
+        <w:t>(</w:t>
+      </w:r>
+      <w:proofErr w:type="spellStart"/>
+      <w:r>
+        <w:t>patricia,luis</w:t>
+      </w:r>
+      <w:proofErr w:type="spellEnd"/>
+      <w:r>
+        <w:t>).</w:t>
+      </w:r>
+    </w:p>
+    <w:p>
+      <w:pPr>
+        <w:pStyle w:val="Cdigo"/>
+      </w:pPr>
+      <w:proofErr w:type="gramStart"/>
+      <w:r>
+        <w:t>filho</w:t>
+      </w:r>
+      <w:proofErr w:type="gramEnd"/>
+      <w:r>
+        <w:t>(</w:t>
+      </w:r>
+      <w:proofErr w:type="spellStart"/>
+      <w:r>
+        <w:t>patricia,olga</w:t>
+      </w:r>
+      <w:proofErr w:type="spellEnd"/>
+      <w:r>
+        <w:t>).</w:t>
+      </w:r>
+    </w:p>
+    <w:p>
+      <w:pPr>
+        <w:pStyle w:val="Cdigo"/>
+      </w:pPr>
+      <w:proofErr w:type="gramStart"/>
+      <w:r>
+        <w:t>filho</w:t>
+      </w:r>
+      <w:proofErr w:type="gramEnd"/>
+      <w:r>
+        <w:t>(</w:t>
+      </w:r>
+      <w:proofErr w:type="spellStart"/>
+      <w:r>
+        <w:t>sara,luis</w:t>
+      </w:r>
+      <w:proofErr w:type="spellEnd"/>
+      <w:r>
+        <w:t>).</w:t>
+      </w:r>
+    </w:p>
+    <w:p>
+      <w:pPr>
+        <w:pStyle w:val="Cdigo"/>
+      </w:pPr>
+      <w:proofErr w:type="gramStart"/>
+      <w:r>
+        <w:t>filho</w:t>
+      </w:r>
+      <w:proofErr w:type="gramEnd"/>
+      <w:r>
+        <w:t>(</w:t>
+      </w:r>
+      <w:proofErr w:type="spellStart"/>
+      <w:r>
+        <w:t>sara,olga</w:t>
+      </w:r>
+      <w:proofErr w:type="spellEnd"/>
+      <w:r>
+        <w:t>).</w:t>
       </w:r>
     </w:p>
     <w:p>
@@ -1779,15 +1834,36 @@
         <w:t>o do pr</w:t>
       </w:r>
       <w:r>
-        <w:t>edicado pai: Pai,Filho -&gt; {V,F}</w:t>
-      </w:r>
-    </w:p>
-    <w:p>
-      <w:pPr>
-        <w:pStyle w:val="Cdigo"/>
-      </w:pPr>
-      <w:r>
-        <w:t>pai( P,F ) :- filho( F,P ).</w:t>
+        <w:t xml:space="preserve">edicado pai: </w:t>
+      </w:r>
+      <w:proofErr w:type="spellStart"/>
+      <w:r>
+        <w:t>Pai,Filho</w:t>
+      </w:r>
+      <w:proofErr w:type="spellEnd"/>
+      <w:r>
+        <w:t xml:space="preserve"> -&gt; {V,F}</w:t>
+      </w:r>
+    </w:p>
+    <w:p>
+      <w:pPr>
+        <w:pStyle w:val="Cdigo"/>
+      </w:pPr>
+      <w:proofErr w:type="gramStart"/>
+      <w:r>
+        <w:t>pai</w:t>
+      </w:r>
+      <w:proofErr w:type="gramEnd"/>
+      <w:r>
+        <w:t xml:space="preserve">( P,F ) :- </w:t>
+      </w:r>
+      <w:proofErr w:type="gramStart"/>
+      <w:r>
+        <w:t>filho(</w:t>
+      </w:r>
+      <w:proofErr w:type="gramEnd"/>
+      <w:r>
+        <w:t xml:space="preserve"> F,P ).</w:t>
       </w:r>
     </w:p>
     <w:p>
@@ -1818,18 +1894,51 @@
         <w:spacing w:after="0"/>
       </w:pPr>
       <w:r>
-        <w:t>% Extensão do predicado</w:t>
-      </w:r>
-      <w:r>
-        <w:t xml:space="preserve"> irmao : Irmao,Irmao -&gt; {V,F}</w:t>
-      </w:r>
-    </w:p>
-    <w:p>
-      <w:pPr>
-        <w:pStyle w:val="Cdigo"/>
-      </w:pPr>
-      <w:r>
-        <w:t>irmao(A,B) :- pai(X,A), pai(X,B), A \== B.</w:t>
+        <w:t xml:space="preserve">% Extensão do predicado </w:t>
+      </w:r>
+      <w:proofErr w:type="spellStart"/>
+      <w:proofErr w:type="gramStart"/>
+      <w:r>
+        <w:t>irmao</w:t>
+      </w:r>
+      <w:proofErr w:type="spellEnd"/>
+      <w:r>
+        <w:t xml:space="preserve"> </w:t>
+      </w:r>
+      <w:proofErr w:type="gramEnd"/>
+      <w:r>
+        <w:t xml:space="preserve">: </w:t>
+      </w:r>
+      <w:proofErr w:type="spellStart"/>
+      <w:r>
+        <w:t>Irmao,Irmao</w:t>
+      </w:r>
+      <w:proofErr w:type="spellEnd"/>
+      <w:r>
+        <w:t xml:space="preserve"> -&gt; {V,F}</w:t>
+      </w:r>
+    </w:p>
+    <w:p>
+      <w:pPr>
+        <w:pStyle w:val="Cdigo"/>
+      </w:pPr>
+      <w:proofErr w:type="spellStart"/>
+      <w:proofErr w:type="gramStart"/>
+      <w:r>
+        <w:t>irmao</w:t>
+      </w:r>
+      <w:proofErr w:type="spellEnd"/>
+      <w:proofErr w:type="gramEnd"/>
+      <w:r>
+        <w:t xml:space="preserve">(A,B) :- </w:t>
+      </w:r>
+      <w:proofErr w:type="gramStart"/>
+      <w:r>
+        <w:t>pai(X</w:t>
+      </w:r>
+      <w:proofErr w:type="gramEnd"/>
+      <w:r>
+        <w:t>,A), pai(X,B), A \== B.</w:t>
       </w:r>
     </w:p>
     <w:p>
@@ -1859,11 +1968,13 @@
         <w:pStyle w:val="Cdigo"/>
       </w:pPr>
       <w:r>
-        <w:t>% Extensã</w:t>
-      </w:r>
-      <w:r>
-        <w:t xml:space="preserve">o do predicado companheiro </w:t>
-      </w:r>
+        <w:t xml:space="preserve">% Extensão do predicado </w:t>
+      </w:r>
+      <w:proofErr w:type="gramStart"/>
+      <w:r>
+        <w:t xml:space="preserve">companheiro </w:t>
+      </w:r>
+      <w:proofErr w:type="gramEnd"/>
       <w:r>
         <w:t>: Individuo, Individuo -&gt; {V,F}</w:t>
       </w:r>
@@ -1872,8 +1983,21 @@
       <w:pPr>
         <w:pStyle w:val="Cdigo"/>
       </w:pPr>
-      <w:r>
-        <w:t>companheiro(A,B) :- filho(X,A), filho(X,B).</w:t>
+      <w:proofErr w:type="gramStart"/>
+      <w:r>
+        <w:t>companheiro</w:t>
+      </w:r>
+      <w:proofErr w:type="gramEnd"/>
+      <w:r>
+        <w:t xml:space="preserve">(A,B) :- </w:t>
+      </w:r>
+      <w:proofErr w:type="gramStart"/>
+      <w:r>
+        <w:t>filho(X</w:t>
+      </w:r>
+      <w:proofErr w:type="gramEnd"/>
+      <w:r>
+        <w:t>,A), filho(X,B).</w:t>
       </w:r>
     </w:p>
     <w:p>
@@ -1903,8 +2027,21 @@
         <w:pStyle w:val="Cdigo"/>
       </w:pPr>
       <w:r>
-        <w:t xml:space="preserve">% Extensao do predicado cunhado </w:t>
-      </w:r>
+        <w:t xml:space="preserve">% </w:t>
+      </w:r>
+      <w:proofErr w:type="spellStart"/>
+      <w:r>
+        <w:t>Extensao</w:t>
+      </w:r>
+      <w:proofErr w:type="spellEnd"/>
+      <w:r>
+        <w:t xml:space="preserve"> do predicado </w:t>
+      </w:r>
+      <w:proofErr w:type="gramStart"/>
+      <w:r>
+        <w:t xml:space="preserve">cunhado </w:t>
+      </w:r>
+      <w:proofErr w:type="gramEnd"/>
       <w:r>
         <w:t>: Individuo, Individuo -&gt; {V,F}</w:t>
       </w:r>
@@ -1913,22 +2050,61 @@
       <w:pPr>
         <w:pStyle w:val="Cdigo"/>
       </w:pPr>
-      <w:r>
-        <w:t xml:space="preserve">cunhado(A,B) :- </w:t>
-      </w:r>
+      <w:proofErr w:type="gramStart"/>
+      <w:r>
+        <w:t>cunhado</w:t>
+      </w:r>
+      <w:proofErr w:type="gramEnd"/>
+      <w:r>
+        <w:t xml:space="preserve">(A,B) :- </w:t>
+      </w:r>
+      <w:proofErr w:type="gramStart"/>
       <w:r>
         <w:t>companheiro</w:t>
       </w:r>
       <w:r>
-        <w:t>(A,X), irmao(X,B).</w:t>
-      </w:r>
-    </w:p>
-    <w:p>
-      <w:pPr>
-        <w:pStyle w:val="Cdigo"/>
-      </w:pPr>
-      <w:r>
-        <w:t>cunhado(A,B) :- companheiro(A,X), irmao(X,Y), companheiro(Y,B).</w:t>
+        <w:t>(A</w:t>
+      </w:r>
+      <w:proofErr w:type="gramEnd"/>
+      <w:r>
+        <w:t xml:space="preserve">,X), </w:t>
+      </w:r>
+      <w:proofErr w:type="spellStart"/>
+      <w:r>
+        <w:t>irmao</w:t>
+      </w:r>
+      <w:proofErr w:type="spellEnd"/>
+      <w:r>
+        <w:t>(X,B).</w:t>
+      </w:r>
+    </w:p>
+    <w:p>
+      <w:pPr>
+        <w:pStyle w:val="Cdigo"/>
+      </w:pPr>
+      <w:proofErr w:type="gramStart"/>
+      <w:r>
+        <w:t>cunhado</w:t>
+      </w:r>
+      <w:proofErr w:type="gramEnd"/>
+      <w:r>
+        <w:t xml:space="preserve">(A,B) :- </w:t>
+      </w:r>
+      <w:proofErr w:type="gramStart"/>
+      <w:r>
+        <w:t>companheiro(A</w:t>
+      </w:r>
+      <w:proofErr w:type="gramEnd"/>
+      <w:r>
+        <w:t xml:space="preserve">,X), </w:t>
+      </w:r>
+      <w:proofErr w:type="spellStart"/>
+      <w:r>
+        <w:t>irmao</w:t>
+      </w:r>
+      <w:proofErr w:type="spellEnd"/>
+      <w:r>
+        <w:t>(X,Y), companheiro(Y,B).</w:t>
       </w:r>
     </w:p>
     <w:p>
@@ -1968,26 +2144,70 @@
         <w:pStyle w:val="Cdigo"/>
       </w:pPr>
       <w:r>
-        <w:t>% Extensão do predi</w:t>
-      </w:r>
-      <w:r>
-        <w:t>cado tio: Tio,Sobrinho -&gt; {V,F}</w:t>
-      </w:r>
-    </w:p>
-    <w:p>
-      <w:pPr>
-        <w:pStyle w:val="Cdigo"/>
-      </w:pPr>
-      <w:r>
-        <w:t>tio(T,S) :- irmao(T,P), filho(S,P).</w:t>
-      </w:r>
-    </w:p>
-    <w:p>
-      <w:pPr>
-        <w:pStyle w:val="Cdigo"/>
-      </w:pPr>
-      <w:r>
-        <w:t>tio(T,S) :- companheiro(A,T), irmao(A,X), filho(S,X).</w:t>
+        <w:t xml:space="preserve">% Extensão do predicado tio: </w:t>
+      </w:r>
+      <w:proofErr w:type="spellStart"/>
+      <w:r>
+        <w:t>Tio,Sobrinho</w:t>
+      </w:r>
+      <w:proofErr w:type="spellEnd"/>
+      <w:r>
+        <w:t xml:space="preserve"> -&gt; {V,F}</w:t>
+      </w:r>
+    </w:p>
+    <w:p>
+      <w:pPr>
+        <w:pStyle w:val="Cdigo"/>
+      </w:pPr>
+      <w:proofErr w:type="gramStart"/>
+      <w:r>
+        <w:t>tio</w:t>
+      </w:r>
+      <w:proofErr w:type="gramEnd"/>
+      <w:r>
+        <w:t xml:space="preserve">(T,S) :- </w:t>
+      </w:r>
+      <w:proofErr w:type="spellStart"/>
+      <w:proofErr w:type="gramStart"/>
+      <w:r>
+        <w:t>irmao</w:t>
+      </w:r>
+      <w:proofErr w:type="spellEnd"/>
+      <w:r>
+        <w:t>(T</w:t>
+      </w:r>
+      <w:proofErr w:type="gramEnd"/>
+      <w:r>
+        <w:t>,P), filho(S,P).</w:t>
+      </w:r>
+    </w:p>
+    <w:p>
+      <w:pPr>
+        <w:pStyle w:val="Cdigo"/>
+      </w:pPr>
+      <w:proofErr w:type="gramStart"/>
+      <w:r>
+        <w:t>tio</w:t>
+      </w:r>
+      <w:proofErr w:type="gramEnd"/>
+      <w:r>
+        <w:t xml:space="preserve">(T,S) :- </w:t>
+      </w:r>
+      <w:proofErr w:type="gramStart"/>
+      <w:r>
+        <w:t>companheiro(A</w:t>
+      </w:r>
+      <w:proofErr w:type="gramEnd"/>
+      <w:r>
+        <w:t xml:space="preserve">,T), </w:t>
+      </w:r>
+      <w:proofErr w:type="spellStart"/>
+      <w:r>
+        <w:t>irmao</w:t>
+      </w:r>
+      <w:proofErr w:type="spellEnd"/>
+      <w:r>
+        <w:t>(A,X), filho(S,X).</w:t>
       </w:r>
       <w:r>
         <w:t xml:space="preserve"> </w:t>
@@ -2016,18 +2236,36 @@
         <w:pStyle w:val="Cdigo"/>
       </w:pPr>
       <w:r>
-        <w:t>% Extensão do predicado sobrinho: Sobrinho</w:t>
-      </w:r>
-      <w:r>
-        <w:t>,Tio -&gt; {V,F}</w:t>
-      </w:r>
-    </w:p>
-    <w:p>
-      <w:pPr>
-        <w:pStyle w:val="Cdigo"/>
-      </w:pPr>
-      <w:r>
-        <w:t>sobrinho(S,T) :- tio(T,S).</w:t>
+        <w:t xml:space="preserve">% Extensão do predicado sobrinho: </w:t>
+      </w:r>
+      <w:proofErr w:type="spellStart"/>
+      <w:r>
+        <w:t>Sobrinho,Tio</w:t>
+      </w:r>
+      <w:proofErr w:type="spellEnd"/>
+      <w:r>
+        <w:t xml:space="preserve"> -&gt; {V,F}</w:t>
+      </w:r>
+    </w:p>
+    <w:p>
+      <w:pPr>
+        <w:pStyle w:val="Cdigo"/>
+      </w:pPr>
+      <w:proofErr w:type="gramStart"/>
+      <w:r>
+        <w:t>sobrinho</w:t>
+      </w:r>
+      <w:proofErr w:type="gramEnd"/>
+      <w:r>
+        <w:t xml:space="preserve">(S,T) :- </w:t>
+      </w:r>
+      <w:proofErr w:type="gramStart"/>
+      <w:r>
+        <w:t>tio(T</w:t>
+      </w:r>
+      <w:proofErr w:type="gramEnd"/>
+      <w:r>
+        <w:t>,S).</w:t>
       </w:r>
     </w:p>
     <w:p>
@@ -2052,18 +2290,28 @@
         <w:pStyle w:val="Cdigo"/>
       </w:pPr>
       <w:r>
-        <w:t>% Extensão do predica</w:t>
-      </w:r>
-      <w:r>
-        <w:t>do primo: Primo, Primo -&gt; {V,F}</w:t>
-      </w:r>
-    </w:p>
-    <w:p>
-      <w:pPr>
-        <w:pStyle w:val="Cdigo"/>
-      </w:pPr>
-      <w:r>
-        <w:t>primo(X,Y) :- pai(Z,X), tio(Z,Y).</w:t>
+        <w:t>% Extensão do predicado primo: Primo, Primo -&gt; {V,F}</w:t>
+      </w:r>
+    </w:p>
+    <w:p>
+      <w:pPr>
+        <w:pStyle w:val="Cdigo"/>
+      </w:pPr>
+      <w:proofErr w:type="gramStart"/>
+      <w:r>
+        <w:t>primo</w:t>
+      </w:r>
+      <w:proofErr w:type="gramEnd"/>
+      <w:r>
+        <w:t xml:space="preserve">(X,Y) :- </w:t>
+      </w:r>
+      <w:proofErr w:type="gramStart"/>
+      <w:r>
+        <w:t>pai(Z</w:t>
+      </w:r>
+      <w:proofErr w:type="gramEnd"/>
+      <w:r>
+        <w:t>,X), tio(Z,Y).</w:t>
       </w:r>
     </w:p>
     <w:p>
@@ -2093,21 +2341,36 @@
         <w:pStyle w:val="Cdigo"/>
       </w:pPr>
       <w:r>
-        <w:t>% Extensã</w:t>
-      </w:r>
-      <w:r>
-        <w:t>o do p</w:t>
-      </w:r>
-      <w:r>
-        <w:t>redicado avo: Avo,Neto -&gt; {V,F}</w:t>
-      </w:r>
-    </w:p>
-    <w:p>
-      <w:pPr>
-        <w:pStyle w:val="Cdigo"/>
-      </w:pPr>
-      <w:r>
-        <w:t>avo( A,N ) :- filho( N,X ) , filho( X,A ).</w:t>
+        <w:t xml:space="preserve">% Extensão do predicado avo: </w:t>
+      </w:r>
+      <w:proofErr w:type="spellStart"/>
+      <w:r>
+        <w:t>Avo,Neto</w:t>
+      </w:r>
+      <w:proofErr w:type="spellEnd"/>
+      <w:r>
+        <w:t xml:space="preserve"> -&gt; {V,F}</w:t>
+      </w:r>
+    </w:p>
+    <w:p>
+      <w:pPr>
+        <w:pStyle w:val="Cdigo"/>
+      </w:pPr>
+      <w:proofErr w:type="gramStart"/>
+      <w:r>
+        <w:t>avo</w:t>
+      </w:r>
+      <w:proofErr w:type="gramEnd"/>
+      <w:r>
+        <w:t xml:space="preserve">( A,N ) :- </w:t>
+      </w:r>
+      <w:proofErr w:type="gramStart"/>
+      <w:r>
+        <w:t>filho(</w:t>
+      </w:r>
+      <w:proofErr w:type="gramEnd"/>
+      <w:r>
+        <w:t xml:space="preserve"> N,X ) , filho( X,A ).</w:t>
       </w:r>
     </w:p>
     <w:p>
@@ -2143,18 +2406,44 @@
         <w:pStyle w:val="Cdigo"/>
       </w:pPr>
       <w:r>
-        <w:t>% Extensão do pre</w:t>
-      </w:r>
-      <w:r>
-        <w:t>dicado neto : Neto,Avo -&gt; {V,F}</w:t>
-      </w:r>
-    </w:p>
-    <w:p>
-      <w:pPr>
-        <w:pStyle w:val="Cdigo"/>
-      </w:pPr>
-      <w:r>
-        <w:t>neto(N,A) :- avo(A,N).</w:t>
+        <w:t xml:space="preserve">% Extensão do predicado </w:t>
+      </w:r>
+      <w:proofErr w:type="gramStart"/>
+      <w:r>
+        <w:t xml:space="preserve">neto </w:t>
+      </w:r>
+      <w:proofErr w:type="gramEnd"/>
+      <w:r>
+        <w:t xml:space="preserve">: </w:t>
+      </w:r>
+      <w:proofErr w:type="spellStart"/>
+      <w:r>
+        <w:t>Neto,Avo</w:t>
+      </w:r>
+      <w:proofErr w:type="spellEnd"/>
+      <w:r>
+        <w:t xml:space="preserve"> -&gt; {V,F}</w:t>
+      </w:r>
+    </w:p>
+    <w:p>
+      <w:pPr>
+        <w:pStyle w:val="Cdigo"/>
+      </w:pPr>
+      <w:proofErr w:type="gramStart"/>
+      <w:r>
+        <w:t>neto</w:t>
+      </w:r>
+      <w:proofErr w:type="gramEnd"/>
+      <w:r>
+        <w:t xml:space="preserve">(N,A) :- </w:t>
+      </w:r>
+      <w:proofErr w:type="gramStart"/>
+      <w:r>
+        <w:t>avo(A</w:t>
+      </w:r>
+      <w:proofErr w:type="gramEnd"/>
+      <w:r>
+        <w:t>,N).</w:t>
       </w:r>
     </w:p>
     <w:p>
@@ -2184,21 +2473,46 @@
         <w:pStyle w:val="Cdigo"/>
       </w:pPr>
       <w:r>
-        <w:t>% Extensã</w:t>
-      </w:r>
-      <w:r>
-        <w:t xml:space="preserve">o do predicado </w:t>
-      </w:r>
-      <w:r>
-        <w:t>bisavo: Bisavo,Bisneto -&gt; {V,F}</w:t>
-      </w:r>
-    </w:p>
-    <w:p>
-      <w:pPr>
-        <w:pStyle w:val="Cdigo"/>
-      </w:pPr>
-      <w:r>
-        <w:t>bisavo(X, Y) :- pai(X,Z), avo(Z,Y).</w:t>
+        <w:t xml:space="preserve">% Extensão do predicado </w:t>
+      </w:r>
+      <w:proofErr w:type="spellStart"/>
+      <w:r>
+        <w:t>bisavo</w:t>
+      </w:r>
+      <w:proofErr w:type="spellEnd"/>
+      <w:r>
+        <w:t xml:space="preserve">: </w:t>
+      </w:r>
+      <w:proofErr w:type="spellStart"/>
+      <w:r>
+        <w:t>Bisavo,Bisneto</w:t>
+      </w:r>
+      <w:proofErr w:type="spellEnd"/>
+      <w:r>
+        <w:t xml:space="preserve"> -&gt; {V,F}</w:t>
+      </w:r>
+    </w:p>
+    <w:p>
+      <w:pPr>
+        <w:pStyle w:val="Cdigo"/>
+      </w:pPr>
+      <w:proofErr w:type="spellStart"/>
+      <w:proofErr w:type="gramStart"/>
+      <w:r>
+        <w:t>bisavo</w:t>
+      </w:r>
+      <w:proofErr w:type="spellEnd"/>
+      <w:proofErr w:type="gramEnd"/>
+      <w:r>
+        <w:t xml:space="preserve">(X, Y) :- </w:t>
+      </w:r>
+      <w:proofErr w:type="gramStart"/>
+      <w:r>
+        <w:t>pai(X</w:t>
+      </w:r>
+      <w:proofErr w:type="gramEnd"/>
+      <w:r>
+        <w:t>,Z), avo(Z,Y).</w:t>
       </w:r>
     </w:p>
     <w:p>
@@ -2218,450 +2532,621 @@
         <w:rPr>
           <w:b/>
         </w:rPr>
-        <w:t>bis</w:t>
+        <w:t>bisneto</w:t>
       </w:r>
       <w:r>
         <w:rPr>
           <w:b/>
         </w:rPr>
-        <w:t>neto</w:t>
-      </w:r>
-      <w:r>
+        <w:t xml:space="preserve">: </w:t>
+      </w:r>
+      <w:r>
+        <w:t>A é bisneto de B se B é bisavô de A.</w:t>
+      </w:r>
+    </w:p>
+    <w:p>
+      <w:pPr>
+        <w:pStyle w:val="Cdigo"/>
+      </w:pPr>
+      <w:r>
+        <w:t xml:space="preserve">% Extensão do predicado bisneto: </w:t>
+      </w:r>
+      <w:proofErr w:type="spellStart"/>
+      <w:r>
+        <w:t>Bisneto,Bisavo</w:t>
+      </w:r>
+      <w:proofErr w:type="spellEnd"/>
+      <w:r>
+        <w:t xml:space="preserve"> -&gt; {V,F}</w:t>
+      </w:r>
+    </w:p>
+    <w:p>
+      <w:pPr>
+        <w:pStyle w:val="Cdigo"/>
+      </w:pPr>
+      <w:proofErr w:type="gramStart"/>
+      <w:r>
+        <w:t>bisneto</w:t>
+      </w:r>
+      <w:proofErr w:type="gramEnd"/>
+      <w:r>
+        <w:t xml:space="preserve">(X, Y) :- </w:t>
+      </w:r>
+      <w:proofErr w:type="spellStart"/>
+      <w:proofErr w:type="gramStart"/>
+      <w:r>
+        <w:t>bisavo</w:t>
+      </w:r>
+      <w:proofErr w:type="spellEnd"/>
+      <w:r>
+        <w:t>(Y</w:t>
+      </w:r>
+      <w:proofErr w:type="gramEnd"/>
+      <w:r>
+        <w:t>,X).</w:t>
+      </w:r>
+    </w:p>
+    <w:p>
+      <w:pPr>
+        <w:pStyle w:val="Cdigo"/>
+      </w:pPr>
+    </w:p>
+    <w:p>
+      <w:pPr>
+        <w:ind w:left="707"/>
         <w:rPr>
           <w:b/>
         </w:rPr>
+      </w:pPr>
+      <w:r>
+        <w:t xml:space="preserve">Seguindo o mesmo pensamento contruímos os predicados </w:t>
+      </w:r>
+      <w:r>
+        <w:rPr>
+          <w:b/>
+        </w:rPr>
+        <w:t xml:space="preserve">trisavô </w:t>
+      </w:r>
+      <w:r>
+        <w:t xml:space="preserve">e </w:t>
+      </w:r>
+      <w:r>
+        <w:rPr>
+          <w:b/>
+        </w:rPr>
+        <w:t>trisneto.</w:t>
+      </w:r>
+    </w:p>
+    <w:p>
+      <w:pPr>
+        <w:pStyle w:val="Cdigo"/>
+      </w:pPr>
+      <w:r>
+        <w:t xml:space="preserve">% Extensão do predicado </w:t>
+      </w:r>
+      <w:proofErr w:type="spellStart"/>
+      <w:r>
+        <w:t>trisavo</w:t>
+      </w:r>
+      <w:proofErr w:type="spellEnd"/>
+      <w:r>
         <w:t xml:space="preserve">: </w:t>
       </w:r>
-      <w:r>
-        <w:t xml:space="preserve">A é </w:t>
-      </w:r>
-      <w:r>
-        <w:t>bis</w:t>
-      </w:r>
-      <w:r>
-        <w:t xml:space="preserve">neto de B se B é </w:t>
-      </w:r>
-      <w:r>
-        <w:t>bis</w:t>
-      </w:r>
-      <w:r>
-        <w:t>avô de A.</w:t>
-      </w:r>
-    </w:p>
-    <w:p>
-      <w:pPr>
-        <w:pStyle w:val="Cdigo"/>
-      </w:pPr>
-      <w:r>
-        <w:t>% Extensã</w:t>
-      </w:r>
-      <w:r>
-        <w:t>o do predicado b</w:t>
-      </w:r>
-      <w:r>
-        <w:t>isneto: Bisneto,Bisavo -&gt; {V,F}</w:t>
-      </w:r>
-    </w:p>
-    <w:p>
-      <w:pPr>
-        <w:pStyle w:val="Cdigo"/>
-      </w:pPr>
-      <w:r>
-        <w:t>bisneto(X, Y) :- bisavo(Y,X).</w:t>
-      </w:r>
-    </w:p>
-    <w:p>
-      <w:pPr>
-        <w:pStyle w:val="Cdigo"/>
-      </w:pPr>
+      <w:proofErr w:type="spellStart"/>
+      <w:r>
+        <w:t>Trisavo,Trineto</w:t>
+      </w:r>
+      <w:proofErr w:type="spellEnd"/>
+      <w:r>
+        <w:t xml:space="preserve"> -&gt; {V,F}</w:t>
+      </w:r>
+    </w:p>
+    <w:p>
+      <w:pPr>
+        <w:pStyle w:val="Cdigo"/>
+      </w:pPr>
+      <w:proofErr w:type="spellStart"/>
+      <w:proofErr w:type="gramStart"/>
+      <w:r>
+        <w:t>trisavo</w:t>
+      </w:r>
+      <w:proofErr w:type="spellEnd"/>
+      <w:proofErr w:type="gramEnd"/>
+      <w:r>
+        <w:t xml:space="preserve">(X, Y) :- </w:t>
+      </w:r>
+      <w:proofErr w:type="gramStart"/>
+      <w:r>
+        <w:t>pai(X</w:t>
+      </w:r>
+      <w:proofErr w:type="gramEnd"/>
+      <w:r>
+        <w:t xml:space="preserve">,Z), </w:t>
+      </w:r>
+      <w:proofErr w:type="spellStart"/>
+      <w:r>
+        <w:t>bisavo</w:t>
+      </w:r>
+      <w:proofErr w:type="spellEnd"/>
+      <w:r>
+        <w:t>(Z,Y).</w:t>
+      </w:r>
+    </w:p>
+    <w:p>
+      <w:pPr>
+        <w:pStyle w:val="Cdigo"/>
+      </w:pPr>
+      <w:r>
+        <w:t xml:space="preserve">% Extensão do predicado trisneto: </w:t>
+      </w:r>
+      <w:proofErr w:type="spellStart"/>
+      <w:r>
+        <w:t>Trisneto,Trisavo</w:t>
+      </w:r>
+      <w:proofErr w:type="spellEnd"/>
+      <w:r>
+        <w:t>-&gt; {V,F}</w:t>
+      </w:r>
+    </w:p>
+    <w:p>
+      <w:pPr>
+        <w:pStyle w:val="Cdigo"/>
+      </w:pPr>
+      <w:proofErr w:type="gramStart"/>
+      <w:r>
+        <w:t>trisneto</w:t>
+      </w:r>
+      <w:proofErr w:type="gramEnd"/>
+      <w:r>
+        <w:t xml:space="preserve">(X, Y) :- </w:t>
+      </w:r>
+      <w:proofErr w:type="spellStart"/>
+      <w:proofErr w:type="gramStart"/>
+      <w:r>
+        <w:t>trisavo</w:t>
+      </w:r>
+      <w:proofErr w:type="spellEnd"/>
+      <w:r>
+        <w:t>(Y</w:t>
+      </w:r>
+      <w:proofErr w:type="gramEnd"/>
+      <w:r>
+        <w:t>,Z).</w:t>
+      </w:r>
+    </w:p>
+    <w:p>
+      <w:pPr>
+        <w:pStyle w:val="Cdigo"/>
+      </w:pPr>
+    </w:p>
+    <w:p>
+      <w:pPr>
+        <w:ind w:left="708"/>
+      </w:pPr>
+      <w:r>
+        <w:t xml:space="preserve">Estes foram os predicados básicos definidos para representar as relações entre os membros da família. </w:t>
+      </w:r>
+    </w:p>
+    <w:p>
+      <w:pPr>
+        <w:ind w:left="708"/>
+      </w:pPr>
+      <w:r>
+        <w:t xml:space="preserve">No entanto representamos ainda os </w:t>
+      </w:r>
+      <w:proofErr w:type="gramStart"/>
+      <w:r>
+        <w:t xml:space="preserve">predicados </w:t>
+      </w:r>
+      <w:r>
+        <w:rPr>
+          <w:b/>
+        </w:rPr>
+        <w:t>descendente</w:t>
+      </w:r>
+      <w:proofErr w:type="gramEnd"/>
+      <w:r>
+        <w:rPr>
+          <w:b/>
+        </w:rPr>
+        <w:t xml:space="preserve"> </w:t>
+      </w:r>
+      <w:r>
+        <w:t xml:space="preserve">e </w:t>
+      </w:r>
+      <w:r>
+        <w:rPr>
+          <w:b/>
+        </w:rPr>
+        <w:t xml:space="preserve">ascendente </w:t>
+      </w:r>
+      <w:r>
+        <w:t xml:space="preserve">cujo objetivo é determinar se um individuo é descendente de outro. Estes predicados tem duas variantes: uma variante com 2 argumentos (os dois indivíduos) e a outra com 3 argumentos (os dois indivíduos e o seu grau de parentesco). Sabemos que uma pessoa é descendente de outra quando é sua filha ou quando algum seu ascendente é descendente dessa pessoa. </w:t>
+      </w:r>
+    </w:p>
+    <w:p>
+      <w:pPr>
+        <w:pStyle w:val="Cdigo"/>
+      </w:pPr>
+      <w:r>
+        <w:t>% Extensão do predicado descendente: Descendente, Ascendente -&gt; {V,F}</w:t>
+      </w:r>
+    </w:p>
+    <w:p>
+      <w:pPr>
+        <w:pStyle w:val="Cdigo"/>
+      </w:pPr>
+      <w:proofErr w:type="gramStart"/>
+      <w:r>
+        <w:t>descendente</w:t>
+      </w:r>
+      <w:proofErr w:type="gramEnd"/>
+      <w:r>
+        <w:t xml:space="preserve">( X,Y ) :- </w:t>
+      </w:r>
+      <w:proofErr w:type="gramStart"/>
+      <w:r>
+        <w:t>filho(</w:t>
+      </w:r>
+      <w:proofErr w:type="gramEnd"/>
+      <w:r>
+        <w:t xml:space="preserve"> X,Y ).</w:t>
+      </w:r>
+    </w:p>
+    <w:p>
+      <w:pPr>
+        <w:pStyle w:val="Cdigo"/>
+      </w:pPr>
+      <w:proofErr w:type="gramStart"/>
+      <w:r>
+        <w:t>descendente</w:t>
+      </w:r>
+      <w:proofErr w:type="gramEnd"/>
+      <w:r>
+        <w:t xml:space="preserve">( X,Y ) :- </w:t>
+      </w:r>
+    </w:p>
+    <w:p>
+      <w:pPr>
+        <w:pStyle w:val="Cdigo"/>
+      </w:pPr>
+      <w:r>
+        <w:tab/>
+      </w:r>
+      <w:proofErr w:type="gramStart"/>
+      <w:r>
+        <w:t>filho</w:t>
+      </w:r>
+      <w:proofErr w:type="gramEnd"/>
+      <w:r>
+        <w:t>( X,A ),</w:t>
+      </w:r>
+    </w:p>
+    <w:p>
+      <w:pPr>
+        <w:pStyle w:val="Cdigo"/>
+      </w:pPr>
+      <w:r>
+        <w:tab/>
+      </w:r>
+      <w:proofErr w:type="gramStart"/>
+      <w:r>
+        <w:t>descendente</w:t>
+      </w:r>
+      <w:proofErr w:type="gramEnd"/>
+      <w:r>
+        <w:t>( A,Y ).</w:t>
+      </w:r>
+      <w:r>
+        <w:tab/>
+      </w:r>
+    </w:p>
+    <w:p>
+      <w:pPr>
+        <w:pStyle w:val="Cdigo"/>
+      </w:pPr>
+      <w:r>
+        <w:t>% Extensão do predicado descendente: Descendente, Ascendente, Grau -&gt; {V,F}</w:t>
+      </w:r>
+    </w:p>
+    <w:p>
+      <w:pPr>
+        <w:pStyle w:val="Cdigo"/>
+      </w:pPr>
+      <w:proofErr w:type="gramStart"/>
+      <w:r>
+        <w:t>descendente</w:t>
+      </w:r>
+      <w:proofErr w:type="gramEnd"/>
+      <w:r>
+        <w:t xml:space="preserve">( D,A,1 ) :- </w:t>
+      </w:r>
+      <w:proofErr w:type="gramStart"/>
+      <w:r>
+        <w:t>filho(</w:t>
+      </w:r>
+      <w:proofErr w:type="gramEnd"/>
+      <w:r>
+        <w:t xml:space="preserve"> D,A ).</w:t>
+      </w:r>
+    </w:p>
+    <w:p>
+      <w:pPr>
+        <w:pStyle w:val="Cdigo"/>
+      </w:pPr>
+      <w:proofErr w:type="gramStart"/>
+      <w:r>
+        <w:t>descendente</w:t>
+      </w:r>
+      <w:proofErr w:type="gramEnd"/>
+      <w:r>
+        <w:t xml:space="preserve">( D,A,G ) :- </w:t>
+      </w:r>
+    </w:p>
+    <w:p>
+      <w:pPr>
+        <w:pStyle w:val="Cdigo"/>
+      </w:pPr>
+      <w:r>
+        <w:tab/>
+      </w:r>
+      <w:proofErr w:type="gramStart"/>
+      <w:r>
+        <w:t>filho</w:t>
+      </w:r>
+      <w:proofErr w:type="gramEnd"/>
+      <w:r>
+        <w:t>( D,X ),</w:t>
+      </w:r>
+    </w:p>
+    <w:p>
+      <w:pPr>
+        <w:pStyle w:val="Cdigo"/>
+      </w:pPr>
+      <w:r>
+        <w:tab/>
+      </w:r>
+      <w:proofErr w:type="gramStart"/>
+      <w:r>
+        <w:t>descendente</w:t>
+      </w:r>
+      <w:proofErr w:type="gramEnd"/>
+      <w:r>
+        <w:t>( X,A,N),</w:t>
+      </w:r>
+    </w:p>
+    <w:p>
+      <w:pPr>
+        <w:pStyle w:val="Cdigo"/>
+      </w:pPr>
+      <w:r>
+        <w:tab/>
+        <w:t xml:space="preserve">G </w:t>
+      </w:r>
+      <w:proofErr w:type="spellStart"/>
+      <w:r>
+        <w:t>is</w:t>
+      </w:r>
+      <w:proofErr w:type="spellEnd"/>
+      <w:r>
+        <w:t xml:space="preserve"> N+1.</w:t>
+      </w:r>
     </w:p>
     <w:p>
       <w:pPr>
         <w:ind w:left="707"/>
+      </w:pPr>
+      <w:r>
+        <w:t>É possível saber que A é ascendente de B se B for descendente de A.</w:t>
+      </w:r>
+    </w:p>
+    <w:p>
+      <w:pPr>
+        <w:pStyle w:val="Cdigo"/>
+      </w:pPr>
+      <w:r>
+        <w:lastRenderedPageBreak/>
+        <w:t>% Extensão do predicado ascendente: Ascendente, Descendente -&gt; {V,F}</w:t>
+      </w:r>
+    </w:p>
+    <w:p>
+      <w:pPr>
+        <w:pStyle w:val="Cdigo"/>
+      </w:pPr>
+      <w:proofErr w:type="gramStart"/>
+      <w:r>
+        <w:t>ascendente</w:t>
+      </w:r>
+      <w:proofErr w:type="gramEnd"/>
+      <w:r>
+        <w:t xml:space="preserve">( X,Y ) :- </w:t>
+      </w:r>
+      <w:proofErr w:type="gramStart"/>
+      <w:r>
+        <w:t>descendente(</w:t>
+      </w:r>
+      <w:proofErr w:type="gramEnd"/>
+      <w:r>
+        <w:t xml:space="preserve"> Y,X ).</w:t>
+      </w:r>
+    </w:p>
+    <w:p>
+      <w:pPr>
+        <w:pStyle w:val="Cdigo"/>
+      </w:pPr>
+      <w:r>
+        <w:t>% Extensão do predicado ascendente: Ascendente, Descendente, Grau -&gt; {V,F}</w:t>
+      </w:r>
+    </w:p>
+    <w:p>
+      <w:pPr>
+        <w:pStyle w:val="Cdigo"/>
+      </w:pPr>
+      <w:proofErr w:type="gramStart"/>
+      <w:r>
+        <w:t>ascendente</w:t>
+      </w:r>
+      <w:proofErr w:type="gramEnd"/>
+      <w:r>
+        <w:t xml:space="preserve">( D,A,G ) :- </w:t>
+      </w:r>
+      <w:proofErr w:type="gramStart"/>
+      <w:r>
+        <w:t>descendente(A</w:t>
+      </w:r>
+      <w:proofErr w:type="gramEnd"/>
+      <w:r>
+        <w:t>,D,G).</w:t>
+      </w:r>
+    </w:p>
+    <w:p>
+      <w:pPr>
+        <w:pStyle w:val="Cdigo"/>
+      </w:pPr>
+    </w:p>
+    <w:p>
+      <w:pPr>
+        <w:ind w:left="708"/>
+      </w:pPr>
+      <w:r>
+        <w:t xml:space="preserve">Foram ainda definidos os predicados </w:t>
+      </w:r>
+      <w:proofErr w:type="spellStart"/>
+      <w:r>
         <w:rPr>
           <w:b/>
         </w:rPr>
-      </w:pPr>
-      <w:r>
-        <w:t xml:space="preserve">Seguindo o mesmo pensamento contruímos os predicados </w:t>
-      </w:r>
+        <w:t>descendenteAte</w:t>
+      </w:r>
+      <w:proofErr w:type="spellEnd"/>
       <w:r>
         <w:rPr>
           <w:b/>
         </w:rPr>
-        <w:t xml:space="preserve">trisavô </w:t>
+        <w:t xml:space="preserve"> </w:t>
       </w:r>
       <w:r>
         <w:t xml:space="preserve">e </w:t>
       </w:r>
+      <w:proofErr w:type="spellStart"/>
       <w:r>
         <w:rPr>
           <w:b/>
         </w:rPr>
-        <w:t>trisneto.</w:t>
-      </w:r>
-    </w:p>
-    <w:p>
-      <w:pPr>
-        <w:pStyle w:val="Cdigo"/>
-      </w:pPr>
-      <w:r>
-        <w:t>% Ext</w:t>
-      </w:r>
-      <w:r>
-        <w:t>ensã</w:t>
-      </w:r>
-      <w:r>
-        <w:t>o do predicado tr</w:t>
-      </w:r>
-      <w:r>
-        <w:t>isavo: Trisavo,Trineto -&gt; {V,F}</w:t>
-      </w:r>
-    </w:p>
-    <w:p>
-      <w:pPr>
-        <w:pStyle w:val="Cdigo"/>
-      </w:pPr>
-      <w:r>
-        <w:t>trisavo(X, Y) :- pai(X,Z), bisavo(Z,Y).</w:t>
-      </w:r>
-    </w:p>
-    <w:p>
-      <w:pPr>
-        <w:pStyle w:val="Cdigo"/>
-      </w:pPr>
-      <w:r>
-        <w:t>% Extensã</w:t>
-      </w:r>
-      <w:r>
-        <w:t>o do predicado tri</w:t>
-      </w:r>
-      <w:r>
-        <w:t>sneto: Trisneto,Trisavo-&gt; {V,F}</w:t>
-      </w:r>
-    </w:p>
-    <w:p>
-      <w:pPr>
-        <w:pStyle w:val="Cdigo"/>
-      </w:pPr>
-      <w:r>
-        <w:t>trisneto(X, Y) :- trisavo(Y,Z).</w:t>
-      </w:r>
-    </w:p>
-    <w:p>
-      <w:pPr>
-        <w:pStyle w:val="Cdigo"/>
-      </w:pPr>
-    </w:p>
-    <w:p>
-      <w:pPr>
-        <w:ind w:left="708"/>
-      </w:pPr>
-      <w:r>
-        <w:t xml:space="preserve">Estes foram os predicados básicos definidos para representar as relações entre os membros da família. </w:t>
-      </w:r>
-    </w:p>
-    <w:p>
-      <w:pPr>
-        <w:ind w:left="708"/>
-      </w:pPr>
-      <w:r>
-        <w:t xml:space="preserve">No entanto representamos ainda os predicados </w:t>
-      </w:r>
-      <w:r>
-        <w:rPr>
-          <w:b/>
-        </w:rPr>
-        <w:t xml:space="preserve">descendente </w:t>
-      </w:r>
-      <w:r>
-        <w:t xml:space="preserve">e </w:t>
-      </w:r>
-      <w:r>
-        <w:rPr>
-          <w:b/>
-        </w:rPr>
-        <w:t xml:space="preserve">ascendente </w:t>
-      </w:r>
-      <w:r>
-        <w:t xml:space="preserve">cujo objetivo é determinar se um individuo é descendente de outro. Estes predicados tem duas variantes: uma variante com 2 argumentos (os dois indivíduos) e a outra com 3 argumentos (os dois indivíduos e o seu grau de parentesco). Sabemos que uma pessoa é descendente de outra quando é sua filha ou quando algum seu ascendente é descendente dessa pessoa. </w:t>
-      </w:r>
-    </w:p>
-    <w:p>
-      <w:pPr>
-        <w:pStyle w:val="Cdigo"/>
-      </w:pPr>
-      <w:r>
-        <w:t>% Extensã</w:t>
-      </w:r>
-      <w:r>
-        <w:t>o do predicado descendente: Descendente,</w:t>
-      </w:r>
+        <w:t>ascendenteAte</w:t>
+      </w:r>
+      <w:proofErr w:type="spellEnd"/>
+      <w:r>
+        <w:t xml:space="preserve"> que verificam se A é descendente (ou ascendente, respetivamente) de B num grau menor ou igual do que o passado como argumento. Para a construção destes predicados só foi necessário utilizar os predicados anteriores (descendente e ascendente) e acrescentar uma condição de desigualdade para o grau.</w:t>
+      </w:r>
+    </w:p>
+    <w:p>
+      <w:pPr>
+        <w:pStyle w:val="Cdigo"/>
+      </w:pPr>
+      <w:r>
+        <w:t xml:space="preserve">% Extensão do predicado </w:t>
+      </w:r>
+      <w:proofErr w:type="spellStart"/>
+      <w:proofErr w:type="gramStart"/>
+      <w:r>
+        <w:t>descendenteAte</w:t>
+      </w:r>
+      <w:proofErr w:type="spellEnd"/>
       <w:r>
         <w:t xml:space="preserve"> </w:t>
       </w:r>
-      <w:r>
-        <w:t>Ascendente -&gt; {V,F}</w:t>
-      </w:r>
-    </w:p>
-    <w:p>
-      <w:pPr>
-        <w:pStyle w:val="Cdigo"/>
-      </w:pPr>
-      <w:r>
-        <w:t>descendente( X,Y ) :- filho( X,Y ).</w:t>
-      </w:r>
-    </w:p>
-    <w:p>
-      <w:pPr>
-        <w:pStyle w:val="Cdigo"/>
-      </w:pPr>
-      <w:r>
-        <w:t xml:space="preserve">descendente( X,Y ) :- </w:t>
-      </w:r>
-    </w:p>
-    <w:p>
-      <w:pPr>
-        <w:pStyle w:val="Cdigo"/>
-      </w:pPr>
-      <w:r>
-        <w:tab/>
-        <w:t>filho( X,A ),</w:t>
-      </w:r>
-    </w:p>
-    <w:p>
-      <w:pPr>
-        <w:pStyle w:val="Cdigo"/>
-      </w:pPr>
-      <w:r>
-        <w:tab/>
-        <w:t>descendente( A,Y ).</w:t>
-      </w:r>
-      <w:r>
-        <w:tab/>
-      </w:r>
-    </w:p>
-    <w:p>
-      <w:pPr>
-        <w:pStyle w:val="Cdigo"/>
-      </w:pPr>
-      <w:r>
-        <w:t xml:space="preserve">% Extensão </w:t>
-      </w:r>
-      <w:r>
-        <w:t>do predicado descendente: Descendente,</w:t>
+      <w:proofErr w:type="gramEnd"/>
+      <w:r>
+        <w:t>: Descendente, Ascendente, Grau -&gt; {V,F}</w:t>
+      </w:r>
+    </w:p>
+    <w:p>
+      <w:pPr>
+        <w:pStyle w:val="Cdigo"/>
+      </w:pPr>
+      <w:proofErr w:type="spellStart"/>
+      <w:proofErr w:type="gramStart"/>
+      <w:r>
+        <w:t>descendenteAte</w:t>
+      </w:r>
+      <w:proofErr w:type="spellEnd"/>
+      <w:proofErr w:type="gramEnd"/>
+      <w:r>
+        <w:t xml:space="preserve">(D,A,G) :- </w:t>
+      </w:r>
+      <w:proofErr w:type="gramStart"/>
+      <w:r>
+        <w:t>descendente(D</w:t>
+      </w:r>
+      <w:proofErr w:type="gramEnd"/>
+      <w:r>
+        <w:t>,A,Z), Z=&lt;G.</w:t>
+      </w:r>
+    </w:p>
+    <w:p>
+      <w:pPr>
+        <w:pStyle w:val="Cdigo"/>
+      </w:pPr>
+      <w:r>
+        <w:t xml:space="preserve">% Extensão do predicado </w:t>
+      </w:r>
+      <w:proofErr w:type="spellStart"/>
+      <w:r>
+        <w:t>ascendenteAte</w:t>
+      </w:r>
+      <w:proofErr w:type="spellEnd"/>
+      <w:r>
+        <w:t>: Ascendente, Descendente, Grau -&gt; {V,F}</w:t>
+      </w:r>
+    </w:p>
+    <w:p>
+      <w:pPr>
+        <w:pStyle w:val="Cdigo"/>
+      </w:pPr>
+      <w:proofErr w:type="spellStart"/>
+      <w:proofErr w:type="gramStart"/>
+      <w:r>
+        <w:t>ascendenteAte</w:t>
+      </w:r>
+      <w:proofErr w:type="spellEnd"/>
+      <w:proofErr w:type="gramEnd"/>
+      <w:r>
+        <w:t xml:space="preserve">(A,D,G) :- </w:t>
+      </w:r>
+      <w:proofErr w:type="spellStart"/>
+      <w:proofErr w:type="gramStart"/>
+      <w:r>
+        <w:t>descendenteAte</w:t>
+      </w:r>
+      <w:proofErr w:type="spellEnd"/>
+      <w:r>
+        <w:t>(D</w:t>
+      </w:r>
+      <w:proofErr w:type="gramEnd"/>
+      <w:r>
+        <w:t>,A,G).</w:t>
+      </w:r>
+    </w:p>
+    <w:p>
+      <w:pPr>
+        <w:pStyle w:val="Cdigo"/>
+      </w:pPr>
+    </w:p>
+    <w:p>
+      <w:pPr>
+        <w:ind w:left="708" w:firstLine="706"/>
+      </w:pPr>
+      <w:r>
+        <w:t xml:space="preserve">No contexto do problema é também útil ter a possibilidade de consultar todos os indivíduos que possuem uma determinada relação familiar com um outro. Então foram desenvolvidos predicados que permitem essa consulta para todos os tipos de relacionamentos definidos anteriormente. Para a sua construção utilizamos o </w:t>
+      </w:r>
+      <w:r>
+        <w:t>predicado</w:t>
       </w:r>
       <w:r>
         <w:t xml:space="preserve"> </w:t>
       </w:r>
-      <w:r>
-        <w:t>Ascendente,</w:t>
-      </w:r>
-      <w:r>
-        <w:t xml:space="preserve"> </w:t>
-      </w:r>
-      <w:r>
-        <w:t>Grau -&gt; {V,F}</w:t>
-      </w:r>
-    </w:p>
-    <w:p>
-      <w:pPr>
-        <w:pStyle w:val="Cdigo"/>
-      </w:pPr>
-      <w:r>
-        <w:t>descendente( D,A,1 ) :- filho( D,A ).</w:t>
-      </w:r>
-    </w:p>
-    <w:p>
-      <w:pPr>
-        <w:pStyle w:val="Cdigo"/>
-      </w:pPr>
-      <w:r>
-        <w:t xml:space="preserve">descendente( D,A,G ) :- </w:t>
-      </w:r>
-    </w:p>
-    <w:p>
-      <w:pPr>
-        <w:pStyle w:val="Cdigo"/>
-      </w:pPr>
-      <w:r>
-        <w:tab/>
-        <w:t>filho( D,X ),</w:t>
-      </w:r>
-    </w:p>
-    <w:p>
-      <w:pPr>
-        <w:pStyle w:val="Cdigo"/>
-      </w:pPr>
-      <w:r>
-        <w:tab/>
-        <w:t>descendente( X,A,N),</w:t>
-      </w:r>
-    </w:p>
-    <w:p>
-      <w:pPr>
-        <w:pStyle w:val="Cdigo"/>
-      </w:pPr>
-      <w:r>
-        <w:tab/>
-        <w:t>G is N+1.</w:t>
-      </w:r>
-    </w:p>
-    <w:p>
-      <w:pPr>
-        <w:ind w:left="707"/>
-      </w:pPr>
-      <w:r>
-        <w:t>É possível saber que A é ascendente de B se B for descendente de A.</w:t>
-      </w:r>
-    </w:p>
-    <w:p>
-      <w:pPr>
-        <w:pStyle w:val="Cdigo"/>
-      </w:pPr>
-      <w:r>
-        <w:lastRenderedPageBreak/>
-        <w:t>% Extensã</w:t>
-      </w:r>
-      <w:r>
-        <w:t>o do predicado ascendente: Ascendente, Descendente -&gt; {V,F}</w:t>
-      </w:r>
-    </w:p>
-    <w:p>
-      <w:pPr>
-        <w:pStyle w:val="Cdigo"/>
-      </w:pPr>
-      <w:r>
-        <w:t>ascendente( X,Y ) :- descendente( Y,X ).</w:t>
-      </w:r>
-    </w:p>
-    <w:p>
-      <w:pPr>
-        <w:pStyle w:val="Cdigo"/>
-      </w:pPr>
-      <w:r>
-        <w:t>% Extensã</w:t>
-      </w:r>
-      <w:r>
-        <w:t>o do predicado ascendente: Ascendente,</w:t>
-      </w:r>
-      <w:r>
-        <w:t xml:space="preserve"> </w:t>
-      </w:r>
-      <w:r>
-        <w:t>Descendente,</w:t>
-      </w:r>
-      <w:r>
-        <w:t xml:space="preserve"> </w:t>
-      </w:r>
-      <w:r>
-        <w:t>Grau -&gt; {V,F}</w:t>
-      </w:r>
-    </w:p>
-    <w:p>
-      <w:pPr>
-        <w:pStyle w:val="Cdigo"/>
-      </w:pPr>
-      <w:r>
-        <w:t>ascendente( D,A,G ) :- descendente(A,D,G).</w:t>
-      </w:r>
-    </w:p>
-    <w:p>
-      <w:pPr>
-        <w:pStyle w:val="Cdigo"/>
-      </w:pPr>
-    </w:p>
-    <w:p>
-      <w:pPr>
-        <w:ind w:left="708"/>
-      </w:pPr>
-      <w:r>
-        <w:t xml:space="preserve">Foram ainda definidos os predicados </w:t>
-      </w:r>
-      <w:r>
-        <w:rPr>
-          <w:b/>
-        </w:rPr>
-        <w:t xml:space="preserve">descendenteAte </w:t>
-      </w:r>
-      <w:r>
-        <w:t xml:space="preserve">e </w:t>
-      </w:r>
-      <w:r>
-        <w:rPr>
-          <w:b/>
-        </w:rPr>
-        <w:t>ascendenteAte</w:t>
-      </w:r>
-      <w:r>
-        <w:t xml:space="preserve"> que verificam se A é descendente (ou ascendente, respetivamente) de B num grau menor ou igual do que o passado como argumento. Para a construção destes predicados só foi necessário utilizar os predicados anteriores (descendente e ascendente) e acrescentar uma condição de desigualdade para o grau.</w:t>
-      </w:r>
-    </w:p>
-    <w:p>
-      <w:pPr>
-        <w:pStyle w:val="Cdigo"/>
-      </w:pPr>
-      <w:r>
-        <w:t>% Extensão do predicado descendenteAte : Descendente, Ascendente, Grau</w:t>
-      </w:r>
-      <w:r>
-        <w:t xml:space="preserve"> -&gt; {V,F}</w:t>
-      </w:r>
-    </w:p>
-    <w:p>
-      <w:pPr>
-        <w:pStyle w:val="Cdigo"/>
-      </w:pPr>
-      <w:r>
-        <w:t>descendenteAte(D,A,G) :- descendente(D,A,Z), Z=&lt;G.</w:t>
-      </w:r>
-    </w:p>
-    <w:p>
-      <w:pPr>
-        <w:pStyle w:val="Cdigo"/>
-      </w:pPr>
-      <w:r>
-        <w:t>% Exte</w:t>
-      </w:r>
-      <w:r>
-        <w:t xml:space="preserve">nsão do predicado ascendenteAte: </w:t>
-      </w:r>
-      <w:r>
-        <w:t>Ascendente,</w:t>
-      </w:r>
-      <w:r>
-        <w:t xml:space="preserve"> </w:t>
-      </w:r>
-      <w:r>
-        <w:t>Descendente, Grau -&gt; {V,F}</w:t>
-      </w:r>
-    </w:p>
-    <w:p>
-      <w:pPr>
-        <w:pStyle w:val="Cdigo"/>
-      </w:pPr>
-      <w:r>
-        <w:t>ascendenteAte(A,D,G) :- descendenteAte(D,A,G).</w:t>
-      </w:r>
-    </w:p>
-    <w:p>
-      <w:pPr>
-        <w:pStyle w:val="Cdigo"/>
-      </w:pPr>
-    </w:p>
-    <w:p>
-      <w:pPr>
-        <w:ind w:left="708" w:firstLine="706"/>
-      </w:pPr>
-      <w:r>
-        <w:t xml:space="preserve">No contexto do problema é também útil ter a possibilidade de consultar todos os indivíduos que possuem uma determinada relação familiar com um outro. Então foram desenvolvidos predicados que permitem essa consulta para todos os tipos de relacionamentos definidos anteriormente. Para a sua construção utilizamos o </w:t>
-      </w:r>
-      <w:r>
-        <w:t>predicado</w:t>
-      </w:r>
-      <w:r>
-        <w:t xml:space="preserve"> </w:t>
-      </w:r>
+      <w:proofErr w:type="spellStart"/>
       <w:r>
         <w:rPr>
           <w:b/>
@@ -2669,6 +3154,7 @@
         </w:rPr>
         <w:t>findall</w:t>
       </w:r>
+      <w:proofErr w:type="spellEnd"/>
       <w:r>
         <w:t xml:space="preserve"> do </w:t>
       </w:r>
@@ -2693,38 +3179,57 @@
         <w:pStyle w:val="Cdigo"/>
       </w:pPr>
       <w:r>
-        <w:t>% Extensã</w:t>
-      </w:r>
-      <w:r>
-        <w:t xml:space="preserve">o do predicado </w:t>
-      </w:r>
-      <w:r>
-        <w:t>filhos: Pai,Resultados -&gt; {V,F}</w:t>
-      </w:r>
-    </w:p>
-    <w:p>
-      <w:pPr>
-        <w:pStyle w:val="Cdigo"/>
-      </w:pPr>
-      <w:r>
-        <w:t>filhos(I, R) :-</w:t>
-      </w:r>
-    </w:p>
-    <w:p>
-      <w:pPr>
-        <w:pStyle w:val="Cdigo"/>
-      </w:pPr>
-      <w:r>
-        <w:t>findall(P, filho(P, I), S),</w:t>
-      </w:r>
-    </w:p>
-    <w:p>
-      <w:pPr>
-        <w:pStyle w:val="Cdigo"/>
-      </w:pPr>
-      <w:r>
-        <w:t>R = S .</w:t>
-      </w:r>
+        <w:t xml:space="preserve">% Extensão do predicado filhos: </w:t>
+      </w:r>
+      <w:proofErr w:type="spellStart"/>
+      <w:r>
+        <w:t>Pai,Resultados</w:t>
+      </w:r>
+      <w:proofErr w:type="spellEnd"/>
+      <w:r>
+        <w:t xml:space="preserve"> -&gt; {V,F}</w:t>
+      </w:r>
+    </w:p>
+    <w:p>
+      <w:pPr>
+        <w:pStyle w:val="Cdigo"/>
+      </w:pPr>
+      <w:proofErr w:type="gramStart"/>
+      <w:r>
+        <w:t>filhos</w:t>
+      </w:r>
+      <w:proofErr w:type="gramEnd"/>
+      <w:r>
+        <w:t>(I, R) :-</w:t>
+      </w:r>
+    </w:p>
+    <w:p>
+      <w:pPr>
+        <w:pStyle w:val="Cdigo"/>
+      </w:pPr>
+      <w:proofErr w:type="spellStart"/>
+      <w:proofErr w:type="gramStart"/>
+      <w:r>
+        <w:t>findall</w:t>
+      </w:r>
+      <w:proofErr w:type="spellEnd"/>
+      <w:proofErr w:type="gramEnd"/>
+      <w:r>
+        <w:t>(P, filho(P, I), S),</w:t>
+      </w:r>
+    </w:p>
+    <w:p>
+      <w:pPr>
+        <w:pStyle w:val="Cdigo"/>
+      </w:pPr>
+      <w:r>
+        <w:t xml:space="preserve">R = </w:t>
+      </w:r>
+      <w:proofErr w:type="gramStart"/>
+      <w:r>
+        <w:t>S .</w:t>
+      </w:r>
+      <w:proofErr w:type="gramEnd"/>
     </w:p>
     <w:p/>
     <w:p>
@@ -2744,59 +3249,154 @@
       </w:pPr>
       <w:r>
         <w:lastRenderedPageBreak/>
-        <w:t>% Extensã</w:t>
-      </w:r>
-      <w:r>
-        <w:t>o do predicado apagaTudo : Ele</w:t>
-      </w:r>
-      <w:r>
-        <w:t>mento, Lista, Resultado -&gt;{V,F}</w:t>
-      </w:r>
-    </w:p>
-    <w:p>
-      <w:pPr>
-        <w:pStyle w:val="Cdigo"/>
-      </w:pPr>
-      <w:r>
-        <w:t>apagaTudo(X,[],[]).</w:t>
-      </w:r>
-    </w:p>
-    <w:p>
-      <w:pPr>
-        <w:pStyle w:val="Cdigo"/>
-      </w:pPr>
-      <w:r>
-        <w:t>apagaTudo(X,[X|L],R) :- apagaTudo(X,L,Res), R = Res.</w:t>
-      </w:r>
-    </w:p>
-    <w:p>
-      <w:pPr>
-        <w:pStyle w:val="Cdigo"/>
-      </w:pPr>
-      <w:r>
-        <w:t>apagaTudo(X,[Y|L],R) :- X\==Y, apagaTudo(X,L,NL), R = [Y|NL].</w:t>
-      </w:r>
-    </w:p>
-    <w:p>
-      <w:pPr>
-        <w:pStyle w:val="Cdigo"/>
-      </w:pPr>
-      <w:r>
-        <w:t>% Extensã</w:t>
-      </w:r>
-      <w:r>
-        <w:t>o do predicado apagaRepe</w:t>
-      </w:r>
-      <w:r>
-        <w:t>tidos: Lista,Resultado -&gt; {V,F}</w:t>
-      </w:r>
-    </w:p>
-    <w:p>
-      <w:pPr>
-        <w:pStyle w:val="Cdigo"/>
-      </w:pPr>
-      <w:r>
-        <w:t>apagaRepetidos([],[]).</w:t>
+        <w:t xml:space="preserve">% Extensão do predicado </w:t>
+      </w:r>
+      <w:proofErr w:type="spellStart"/>
+      <w:proofErr w:type="gramStart"/>
+      <w:r>
+        <w:t>apagaTudo</w:t>
+      </w:r>
+      <w:proofErr w:type="spellEnd"/>
+      <w:r>
+        <w:t xml:space="preserve"> </w:t>
+      </w:r>
+      <w:proofErr w:type="gramEnd"/>
+      <w:r>
+        <w:t xml:space="preserve">: Elemento, Lista, Resultado </w:t>
+      </w:r>
+      <w:proofErr w:type="gramStart"/>
+      <w:r>
+        <w:t>-&gt;{V</w:t>
+      </w:r>
+      <w:proofErr w:type="gramEnd"/>
+      <w:r>
+        <w:t>,F}</w:t>
+      </w:r>
+    </w:p>
+    <w:p>
+      <w:pPr>
+        <w:pStyle w:val="Cdigo"/>
+      </w:pPr>
+      <w:proofErr w:type="spellStart"/>
+      <w:proofErr w:type="gramStart"/>
+      <w:r>
+        <w:t>apagaTudo</w:t>
+      </w:r>
+      <w:proofErr w:type="spellEnd"/>
+      <w:proofErr w:type="gramEnd"/>
+      <w:r>
+        <w:t>(X,[],[]).</w:t>
+      </w:r>
+    </w:p>
+    <w:p>
+      <w:pPr>
+        <w:pStyle w:val="Cdigo"/>
+      </w:pPr>
+      <w:proofErr w:type="spellStart"/>
+      <w:proofErr w:type="gramStart"/>
+      <w:r>
+        <w:t>apagaTudo</w:t>
+      </w:r>
+      <w:proofErr w:type="spellEnd"/>
+      <w:proofErr w:type="gramEnd"/>
+      <w:r>
+        <w:t xml:space="preserve">(X,[X|L],R) :- </w:t>
+      </w:r>
+      <w:proofErr w:type="spellStart"/>
+      <w:proofErr w:type="gramStart"/>
+      <w:r>
+        <w:t>apagaTudo</w:t>
+      </w:r>
+      <w:proofErr w:type="spellEnd"/>
+      <w:r>
+        <w:t>(</w:t>
+      </w:r>
+      <w:proofErr w:type="spellStart"/>
+      <w:r>
+        <w:t>X</w:t>
+      </w:r>
+      <w:proofErr w:type="gramEnd"/>
+      <w:r>
+        <w:t>,L,Res</w:t>
+      </w:r>
+      <w:proofErr w:type="spellEnd"/>
+      <w:r>
+        <w:t xml:space="preserve">), R = </w:t>
+      </w:r>
+      <w:proofErr w:type="spellStart"/>
+      <w:r>
+        <w:t>Res</w:t>
+      </w:r>
+      <w:proofErr w:type="spellEnd"/>
+      <w:r>
+        <w:t>.</w:t>
+      </w:r>
+    </w:p>
+    <w:p>
+      <w:pPr>
+        <w:pStyle w:val="Cdigo"/>
+      </w:pPr>
+      <w:proofErr w:type="spellStart"/>
+      <w:proofErr w:type="gramStart"/>
+      <w:r>
+        <w:t>apagaTudo</w:t>
+      </w:r>
+      <w:proofErr w:type="spellEnd"/>
+      <w:proofErr w:type="gramEnd"/>
+      <w:r>
+        <w:t xml:space="preserve">(X,[Y|L],R) :- X\==Y, </w:t>
+      </w:r>
+      <w:proofErr w:type="spellStart"/>
+      <w:proofErr w:type="gramStart"/>
+      <w:r>
+        <w:t>apagaTudo</w:t>
+      </w:r>
+      <w:proofErr w:type="spellEnd"/>
+      <w:r>
+        <w:t>(X</w:t>
+      </w:r>
+      <w:proofErr w:type="gramEnd"/>
+      <w:r>
+        <w:t>,L,NL), R = [Y|NL].</w:t>
+      </w:r>
+    </w:p>
+    <w:p>
+      <w:pPr>
+        <w:pStyle w:val="Cdigo"/>
+      </w:pPr>
+      <w:r>
+        <w:t xml:space="preserve">% Extensão do predicado </w:t>
+      </w:r>
+      <w:proofErr w:type="spellStart"/>
+      <w:r>
+        <w:t>apagaRepetidos</w:t>
+      </w:r>
+      <w:proofErr w:type="spellEnd"/>
+      <w:r>
+        <w:t xml:space="preserve">: </w:t>
+      </w:r>
+      <w:proofErr w:type="spellStart"/>
+      <w:r>
+        <w:t>Lista,Resultado</w:t>
+      </w:r>
+      <w:proofErr w:type="spellEnd"/>
+      <w:r>
+        <w:t xml:space="preserve"> -&gt; {V,F}</w:t>
+      </w:r>
+    </w:p>
+    <w:p>
+      <w:pPr>
+        <w:pStyle w:val="Cdigo"/>
+      </w:pPr>
+      <w:proofErr w:type="spellStart"/>
+      <w:proofErr w:type="gramStart"/>
+      <w:r>
+        <w:t>apagaRepetidos</w:t>
+      </w:r>
+      <w:proofErr w:type="spellEnd"/>
+      <w:proofErr w:type="gramEnd"/>
+      <w:r>
+        <w:t>([],[]).</w:t>
       </w:r>
     </w:p>
     <w:p>
@@ -2804,154 +3404,243 @@
         <w:pStyle w:val="Cdigo"/>
         <w:ind w:left="708" w:firstLine="1"/>
       </w:pPr>
-      <w:r>
-        <w:t>apagaRepetidos([X|L],R) :- apagaTudo(</w:t>
-      </w:r>
+      <w:proofErr w:type="spellStart"/>
+      <w:proofErr w:type="gramStart"/>
+      <w:r>
+        <w:t>apagaRepetidos</w:t>
+      </w:r>
+      <w:proofErr w:type="spellEnd"/>
+      <w:proofErr w:type="gramEnd"/>
+      <w:r>
+        <w:t xml:space="preserve">([X|L],R) :- </w:t>
+      </w:r>
+      <w:proofErr w:type="spellStart"/>
+      <w:proofErr w:type="gramStart"/>
+      <w:r>
+        <w:t>apagaTudo</w:t>
+      </w:r>
+      <w:proofErr w:type="spellEnd"/>
+      <w:r>
+        <w:t>(</w:t>
+      </w:r>
+      <w:proofErr w:type="gramEnd"/>
+      <w:r>
+        <w:t xml:space="preserve"> X, L, </w:t>
+      </w:r>
+      <w:proofErr w:type="spellStart"/>
+      <w:r>
+        <w:t>Res</w:t>
+      </w:r>
+      <w:proofErr w:type="spellEnd"/>
+      <w:r>
+        <w:t xml:space="preserve"> ),  </w:t>
+      </w:r>
+      <w:proofErr w:type="spellStart"/>
+      <w:r>
+        <w:t>apagaRepetidos</w:t>
+      </w:r>
+      <w:proofErr w:type="spellEnd"/>
+      <w:r>
+        <w:t xml:space="preserve">( </w:t>
+      </w:r>
+      <w:proofErr w:type="spellStart"/>
+      <w:r>
+        <w:t>Res</w:t>
+      </w:r>
+      <w:proofErr w:type="spellEnd"/>
+      <w:r>
+        <w:t xml:space="preserve">, </w:t>
+      </w:r>
+      <w:proofErr w:type="spellStart"/>
+      <w:r>
+        <w:t>ResFinal</w:t>
+      </w:r>
+      <w:proofErr w:type="spellEnd"/>
+      <w:r>
+        <w:t xml:space="preserve"> ), R = [</w:t>
+      </w:r>
+      <w:proofErr w:type="spellStart"/>
+      <w:r>
+        <w:t>X|ResFinal</w:t>
+      </w:r>
+      <w:proofErr w:type="spellEnd"/>
+      <w:r>
+        <w:t>].</w:t>
+      </w:r>
+    </w:p>
+    <w:p>
+      <w:pPr>
+        <w:pStyle w:val="Cdigo"/>
+        <w:ind w:left="708" w:firstLine="1"/>
+      </w:pPr>
+    </w:p>
+    <w:p>
+      <w:pPr>
+        <w:ind w:left="707"/>
+      </w:pPr>
+      <w:r>
+        <w:t xml:space="preserve">O predicado </w:t>
+      </w:r>
+      <w:proofErr w:type="spellStart"/>
+      <w:r>
+        <w:rPr>
+          <w:b/>
+        </w:rPr>
+        <w:t>apagaRepetidos</w:t>
+      </w:r>
+      <w:proofErr w:type="spellEnd"/>
+      <w:r>
+        <w:t xml:space="preserve"> foi então integrado nos predicados que devolvem a lista de elementos relacionados com um individuo de uma determinada forma da seguinte maneira:</w:t>
+      </w:r>
+    </w:p>
+    <w:p>
+      <w:pPr>
+        <w:pStyle w:val="Cdigo"/>
+        <w:ind w:left="707"/>
+      </w:pPr>
+      <w:r>
+        <w:t xml:space="preserve">% Extensão do predicado </w:t>
+      </w:r>
+      <w:proofErr w:type="spellStart"/>
+      <w:r>
+        <w:t>irmaos</w:t>
+      </w:r>
+      <w:proofErr w:type="spellEnd"/>
+      <w:r>
+        <w:t xml:space="preserve">: </w:t>
+      </w:r>
+      <w:proofErr w:type="spellStart"/>
+      <w:r>
+        <w:t>Irmao,Resultados</w:t>
+      </w:r>
+      <w:proofErr w:type="spellEnd"/>
+      <w:r>
+        <w:t xml:space="preserve"> -&gt; {V,F}</w:t>
+      </w:r>
+    </w:p>
+    <w:p>
+      <w:pPr>
+        <w:pStyle w:val="Cdigo"/>
+        <w:ind w:left="707"/>
+      </w:pPr>
+      <w:proofErr w:type="spellStart"/>
+      <w:proofErr w:type="gramStart"/>
+      <w:r>
+        <w:t>irmaos</w:t>
+      </w:r>
+      <w:proofErr w:type="spellEnd"/>
+      <w:proofErr w:type="gramEnd"/>
+      <w:r>
+        <w:t xml:space="preserve">(I, R) :- </w:t>
+      </w:r>
+      <w:proofErr w:type="spellStart"/>
+      <w:proofErr w:type="gramStart"/>
+      <w:r>
+        <w:t>findall</w:t>
+      </w:r>
+      <w:proofErr w:type="spellEnd"/>
+      <w:r>
+        <w:t>(P</w:t>
+      </w:r>
+      <w:proofErr w:type="gramEnd"/>
+      <w:r>
+        <w:t xml:space="preserve">, </w:t>
+      </w:r>
+      <w:proofErr w:type="spellStart"/>
+      <w:r>
+        <w:t>irmao</w:t>
+      </w:r>
+      <w:proofErr w:type="spellEnd"/>
+      <w:r>
+        <w:t>(P, I), S),</w:t>
+      </w:r>
+    </w:p>
+    <w:p>
+      <w:pPr>
+        <w:pStyle w:val="Cdigo"/>
+      </w:pPr>
+      <w:r>
+        <w:tab/>
+      </w:r>
+      <w:proofErr w:type="spellStart"/>
+      <w:proofErr w:type="gramStart"/>
+      <w:r>
+        <w:t>apagaRepetidos</w:t>
+      </w:r>
+      <w:proofErr w:type="spellEnd"/>
+      <w:proofErr w:type="gramEnd"/>
+      <w:r>
+        <w:t>(</w:t>
+      </w:r>
+      <w:proofErr w:type="spellStart"/>
+      <w:r>
+        <w:t>S,Res</w:t>
+      </w:r>
+      <w:proofErr w:type="spellEnd"/>
+      <w:r>
+        <w:t>),</w:t>
+      </w:r>
+    </w:p>
+    <w:p>
+      <w:pPr>
+        <w:pStyle w:val="Cdigo"/>
+      </w:pPr>
+      <w:r>
+        <w:tab/>
+        <w:t xml:space="preserve">R = </w:t>
+      </w:r>
+      <w:proofErr w:type="spellStart"/>
+      <w:r>
+        <w:t>Res</w:t>
+      </w:r>
+      <w:proofErr w:type="spellEnd"/>
+      <w:r>
+        <w:t>.</w:t>
+      </w:r>
+    </w:p>
+    <w:p>
+      <w:pPr>
+        <w:ind w:left="708"/>
+      </w:pPr>
+      <w:r>
+        <w:t xml:space="preserve">Foi também definido um predicado </w:t>
+      </w:r>
+      <w:r>
+        <w:rPr>
+          <w:b/>
+        </w:rPr>
+        <w:t>relação</w:t>
+      </w:r>
+      <w:r>
+        <w:t xml:space="preserve"> que dados dois indivíduos determina qual a sua relação familiar.</w:t>
+      </w:r>
+    </w:p>
+    <w:p>
+      <w:pPr>
+        <w:pStyle w:val="Cdigo"/>
+        <w:ind w:left="708"/>
+      </w:pPr>
+      <w:r>
+        <w:t xml:space="preserve">% Extensão do predicado </w:t>
+      </w:r>
+      <w:proofErr w:type="spellStart"/>
+      <w:proofErr w:type="gramStart"/>
+      <w:r>
+        <w:t>relacao</w:t>
+      </w:r>
+      <w:proofErr w:type="spellEnd"/>
       <w:r>
         <w:t xml:space="preserve"> </w:t>
       </w:r>
-      <w:r>
-        <w:t>X,</w:t>
-      </w:r>
-      <w:r>
-        <w:t xml:space="preserve"> </w:t>
-      </w:r>
-      <w:r>
-        <w:t>L,</w:t>
-      </w:r>
-      <w:r>
-        <w:t xml:space="preserve"> </w:t>
-      </w:r>
-      <w:r>
-        <w:t>Res</w:t>
-      </w:r>
-      <w:r>
-        <w:t xml:space="preserve"> </w:t>
-      </w:r>
-      <w:r>
-        <w:t>),</w:t>
-      </w:r>
-      <w:r>
-        <w:t xml:space="preserve"> </w:t>
-      </w:r>
-      <w:r>
-        <w:t xml:space="preserve"> apagaRepetidos(</w:t>
-      </w:r>
-      <w:r>
-        <w:t xml:space="preserve"> </w:t>
-      </w:r>
-      <w:r>
-        <w:t>Res,</w:t>
-      </w:r>
-      <w:r>
-        <w:t xml:space="preserve"> </w:t>
-      </w:r>
-      <w:r>
-        <w:t>ResFinal</w:t>
-      </w:r>
-      <w:r>
-        <w:t xml:space="preserve"> </w:t>
-      </w:r>
-      <w:r>
-        <w:t>), R = [X|ResFinal].</w:t>
-      </w:r>
-    </w:p>
-    <w:p>
-      <w:pPr>
-        <w:pStyle w:val="Cdigo"/>
-        <w:ind w:left="708" w:firstLine="1"/>
-      </w:pPr>
-    </w:p>
-    <w:p>
-      <w:pPr>
-        <w:ind w:left="707"/>
-      </w:pPr>
-      <w:r>
-        <w:t xml:space="preserve">O predicado </w:t>
-      </w:r>
-      <w:r>
-        <w:rPr>
-          <w:b/>
-        </w:rPr>
-        <w:t>apagaRepetidos</w:t>
-      </w:r>
-      <w:r>
-        <w:t xml:space="preserve"> foi então integrado nos predicados que devolvem a lista de elementos relacionados com um individuo de uma determinada forma da seguinte maneira:</w:t>
-      </w:r>
-    </w:p>
-    <w:p>
-      <w:pPr>
-        <w:pStyle w:val="Cdigo"/>
-        <w:ind w:left="707"/>
-      </w:pPr>
-      <w:r>
-        <w:t>% Extensã</w:t>
-      </w:r>
-      <w:r>
-        <w:t>o do predicado ir</w:t>
-      </w:r>
-      <w:r>
-        <w:t>maos: Irmao,Resultados -&gt; {V,F}</w:t>
-      </w:r>
-    </w:p>
-    <w:p>
-      <w:pPr>
-        <w:pStyle w:val="Cdigo"/>
-        <w:ind w:left="707"/>
-      </w:pPr>
-      <w:r>
-        <w:t xml:space="preserve">irmaos(I, R) :- </w:t>
-      </w:r>
-      <w:r>
-        <w:t>findall(P, irmao(P, I), S),</w:t>
-      </w:r>
-    </w:p>
-    <w:p>
-      <w:pPr>
-        <w:pStyle w:val="Cdigo"/>
-      </w:pPr>
-      <w:r>
-        <w:tab/>
-        <w:t>apagaRepetidos(S,Res),</w:t>
-      </w:r>
-    </w:p>
-    <w:p>
-      <w:pPr>
-        <w:pStyle w:val="Cdigo"/>
-      </w:pPr>
-      <w:r>
-        <w:tab/>
-        <w:t>R = Res.</w:t>
-      </w:r>
-    </w:p>
-    <w:p>
-      <w:pPr>
-        <w:ind w:left="708"/>
-      </w:pPr>
-      <w:r>
-        <w:t xml:space="preserve">Foi também definido um predicado </w:t>
-      </w:r>
-      <w:r>
-        <w:rPr>
-          <w:b/>
-        </w:rPr>
-        <w:t>relação</w:t>
-      </w:r>
-      <w:r>
-        <w:t xml:space="preserve"> que dados dois indivíduos determina qual a sua relação familiar.</w:t>
-      </w:r>
-    </w:p>
-    <w:p>
-      <w:pPr>
-        <w:pStyle w:val="Cdigo"/>
-        <w:ind w:left="708"/>
-      </w:pPr>
-      <w:r>
-        <w:t>% Extensã</w:t>
-      </w:r>
-      <w:r>
-        <w:t>o do predicado relacao : Individuo, Individuo, Relacao</w:t>
-      </w:r>
+      <w:proofErr w:type="gramEnd"/>
+      <w:r>
+        <w:t xml:space="preserve">: Individuo, Individuo, </w:t>
+      </w:r>
+      <w:proofErr w:type="spellStart"/>
+      <w:r>
+        <w:t>Relacao</w:t>
+      </w:r>
+      <w:proofErr w:type="spellEnd"/>
       <w:r>
         <w:t xml:space="preserve"> -&gt; {V,F}</w:t>
       </w:r>
@@ -2960,112 +3649,449 @@
       <w:pPr>
         <w:pStyle w:val="Cdigo"/>
       </w:pPr>
-      <w:r>
-        <w:t>relacao(A,B,pai) :- pai(A,B).</w:t>
-      </w:r>
-    </w:p>
-    <w:p>
-      <w:pPr>
-        <w:pStyle w:val="Cdigo"/>
-      </w:pPr>
-      <w:r>
-        <w:t>relacao(A,B,filho) :- filho(A,B).</w:t>
-      </w:r>
-    </w:p>
-    <w:p>
-      <w:pPr>
-        <w:pStyle w:val="Cdigo"/>
-      </w:pPr>
-      <w:r>
-        <w:t>relacao(A,B,avo) :- avo(A,B).</w:t>
-      </w:r>
-    </w:p>
-    <w:p>
-      <w:pPr>
-        <w:pStyle w:val="Cdigo"/>
-      </w:pPr>
-      <w:r>
-        <w:t>relacao(A,B,neto) :- neto(A,B).</w:t>
-      </w:r>
-    </w:p>
-    <w:p>
-      <w:pPr>
-        <w:pStyle w:val="Cdigo"/>
-      </w:pPr>
-      <w:r>
-        <w:t>relacao(A,B,tio) :- tio(A,B).</w:t>
-      </w:r>
-    </w:p>
-    <w:p>
-      <w:pPr>
-        <w:pStyle w:val="Cdigo"/>
-      </w:pPr>
-      <w:r>
-        <w:t>relacao(A,B,sobrinho) :- sobrinho(A,B).</w:t>
-      </w:r>
-    </w:p>
-    <w:p>
-      <w:pPr>
-        <w:pStyle w:val="Cdigo"/>
-      </w:pPr>
-      <w:r>
-        <w:t>relacao(A,B,primo) :- primo(A,B).</w:t>
-      </w:r>
-    </w:p>
-    <w:p>
-      <w:pPr>
-        <w:pStyle w:val="Cdigo"/>
-      </w:pPr>
-      <w:r>
-        <w:t>relacao(A,B,irmao) :- irmao(A,B).</w:t>
-      </w:r>
-    </w:p>
-    <w:p>
-      <w:pPr>
-        <w:pStyle w:val="Cdigo"/>
-      </w:pPr>
-      <w:r>
-        <w:t>relacao(A,B,bisavo) :- bisavo(A,B).</w:t>
-      </w:r>
-    </w:p>
-    <w:p>
-      <w:pPr>
-        <w:pStyle w:val="Cdigo"/>
-      </w:pPr>
-      <w:r>
-        <w:t>relacao(A,B,bisneto) :- bisneto(A,B).</w:t>
-      </w:r>
-    </w:p>
-    <w:p>
-      <w:pPr>
-        <w:pStyle w:val="Cdigo"/>
-      </w:pPr>
-      <w:r>
-        <w:t>relacao(A,B,trisavo) :- trisavo(A,B).</w:t>
-      </w:r>
-    </w:p>
-    <w:p>
-      <w:pPr>
-        <w:pStyle w:val="Cdigo"/>
-      </w:pPr>
-      <w:r>
-        <w:t>relacao(A,B,trisneto) :- trisneto(A,B).</w:t>
-      </w:r>
-    </w:p>
-    <w:p>
-      <w:pPr>
-        <w:pStyle w:val="Cdigo"/>
-      </w:pPr>
-      <w:r>
-        <w:t>relacao(A,B,companheiro) :- companheiro(A,B).</w:t>
-      </w:r>
-    </w:p>
-    <w:p>
-      <w:pPr>
-        <w:pStyle w:val="Cdigo"/>
-      </w:pPr>
-      <w:r>
-        <w:t>relacao(A,B,cunhado) :- cunhado(A,B).</w:t>
+      <w:proofErr w:type="spellStart"/>
+      <w:proofErr w:type="gramStart"/>
+      <w:r>
+        <w:t>relacao</w:t>
+      </w:r>
+      <w:proofErr w:type="spellEnd"/>
+      <w:proofErr w:type="gramEnd"/>
+      <w:r>
+        <w:t>(</w:t>
+      </w:r>
+      <w:proofErr w:type="spellStart"/>
+      <w:r>
+        <w:t>A,B,pai</w:t>
+      </w:r>
+      <w:proofErr w:type="spellEnd"/>
+      <w:r>
+        <w:t xml:space="preserve">) :- </w:t>
+      </w:r>
+      <w:proofErr w:type="gramStart"/>
+      <w:r>
+        <w:t>pai(A</w:t>
+      </w:r>
+      <w:proofErr w:type="gramEnd"/>
+      <w:r>
+        <w:t>,B).</w:t>
+      </w:r>
+    </w:p>
+    <w:p>
+      <w:pPr>
+        <w:pStyle w:val="Cdigo"/>
+      </w:pPr>
+      <w:proofErr w:type="spellStart"/>
+      <w:proofErr w:type="gramStart"/>
+      <w:r>
+        <w:t>relacao</w:t>
+      </w:r>
+      <w:proofErr w:type="spellEnd"/>
+      <w:proofErr w:type="gramEnd"/>
+      <w:r>
+        <w:t>(</w:t>
+      </w:r>
+      <w:proofErr w:type="spellStart"/>
+      <w:r>
+        <w:t>A,B,filho</w:t>
+      </w:r>
+      <w:proofErr w:type="spellEnd"/>
+      <w:r>
+        <w:t xml:space="preserve">) :- </w:t>
+      </w:r>
+      <w:proofErr w:type="gramStart"/>
+      <w:r>
+        <w:t>filho(A</w:t>
+      </w:r>
+      <w:proofErr w:type="gramEnd"/>
+      <w:r>
+        <w:t>,B).</w:t>
+      </w:r>
+    </w:p>
+    <w:p>
+      <w:pPr>
+        <w:pStyle w:val="Cdigo"/>
+      </w:pPr>
+      <w:proofErr w:type="spellStart"/>
+      <w:proofErr w:type="gramStart"/>
+      <w:r>
+        <w:t>relacao</w:t>
+      </w:r>
+      <w:proofErr w:type="spellEnd"/>
+      <w:proofErr w:type="gramEnd"/>
+      <w:r>
+        <w:t>(</w:t>
+      </w:r>
+      <w:proofErr w:type="spellStart"/>
+      <w:r>
+        <w:t>A,B,avo</w:t>
+      </w:r>
+      <w:proofErr w:type="spellEnd"/>
+      <w:r>
+        <w:t xml:space="preserve">) :- </w:t>
+      </w:r>
+      <w:proofErr w:type="gramStart"/>
+      <w:r>
+        <w:t>avo(A</w:t>
+      </w:r>
+      <w:proofErr w:type="gramEnd"/>
+      <w:r>
+        <w:t>,B).</w:t>
+      </w:r>
+    </w:p>
+    <w:p>
+      <w:pPr>
+        <w:pStyle w:val="Cdigo"/>
+      </w:pPr>
+      <w:proofErr w:type="spellStart"/>
+      <w:proofErr w:type="gramStart"/>
+      <w:r>
+        <w:t>relacao</w:t>
+      </w:r>
+      <w:proofErr w:type="spellEnd"/>
+      <w:proofErr w:type="gramEnd"/>
+      <w:r>
+        <w:t>(</w:t>
+      </w:r>
+      <w:proofErr w:type="spellStart"/>
+      <w:r>
+        <w:t>A,B,neto</w:t>
+      </w:r>
+      <w:proofErr w:type="spellEnd"/>
+      <w:r>
+        <w:t xml:space="preserve">) :- </w:t>
+      </w:r>
+      <w:proofErr w:type="gramStart"/>
+      <w:r>
+        <w:t>neto(A</w:t>
+      </w:r>
+      <w:proofErr w:type="gramEnd"/>
+      <w:r>
+        <w:t>,B).</w:t>
+      </w:r>
+    </w:p>
+    <w:p>
+      <w:pPr>
+        <w:pStyle w:val="Cdigo"/>
+      </w:pPr>
+      <w:proofErr w:type="spellStart"/>
+      <w:proofErr w:type="gramStart"/>
+      <w:r>
+        <w:t>relacao</w:t>
+      </w:r>
+      <w:proofErr w:type="spellEnd"/>
+      <w:proofErr w:type="gramEnd"/>
+      <w:r>
+        <w:t>(</w:t>
+      </w:r>
+      <w:proofErr w:type="spellStart"/>
+      <w:r>
+        <w:t>A,B,tio</w:t>
+      </w:r>
+      <w:proofErr w:type="spellEnd"/>
+      <w:r>
+        <w:t xml:space="preserve">) :- </w:t>
+      </w:r>
+      <w:proofErr w:type="gramStart"/>
+      <w:r>
+        <w:t>tio(A</w:t>
+      </w:r>
+      <w:proofErr w:type="gramEnd"/>
+      <w:r>
+        <w:t>,B).</w:t>
+      </w:r>
+    </w:p>
+    <w:p>
+      <w:pPr>
+        <w:pStyle w:val="Cdigo"/>
+      </w:pPr>
+      <w:proofErr w:type="spellStart"/>
+      <w:proofErr w:type="gramStart"/>
+      <w:r>
+        <w:t>relacao</w:t>
+      </w:r>
+      <w:proofErr w:type="spellEnd"/>
+      <w:proofErr w:type="gramEnd"/>
+      <w:r>
+        <w:t>(</w:t>
+      </w:r>
+      <w:proofErr w:type="spellStart"/>
+      <w:r>
+        <w:t>A,B,sobrinho</w:t>
+      </w:r>
+      <w:proofErr w:type="spellEnd"/>
+      <w:r>
+        <w:t xml:space="preserve">) :- </w:t>
+      </w:r>
+      <w:proofErr w:type="gramStart"/>
+      <w:r>
+        <w:t>sobrinho(A</w:t>
+      </w:r>
+      <w:proofErr w:type="gramEnd"/>
+      <w:r>
+        <w:t>,B).</w:t>
+      </w:r>
+    </w:p>
+    <w:p>
+      <w:pPr>
+        <w:pStyle w:val="Cdigo"/>
+      </w:pPr>
+      <w:proofErr w:type="spellStart"/>
+      <w:proofErr w:type="gramStart"/>
+      <w:r>
+        <w:t>relacao</w:t>
+      </w:r>
+      <w:proofErr w:type="spellEnd"/>
+      <w:proofErr w:type="gramEnd"/>
+      <w:r>
+        <w:t>(</w:t>
+      </w:r>
+      <w:proofErr w:type="spellStart"/>
+      <w:r>
+        <w:t>A,B,primo</w:t>
+      </w:r>
+      <w:proofErr w:type="spellEnd"/>
+      <w:r>
+        <w:t xml:space="preserve">) :- </w:t>
+      </w:r>
+      <w:proofErr w:type="gramStart"/>
+      <w:r>
+        <w:t>primo(A</w:t>
+      </w:r>
+      <w:proofErr w:type="gramEnd"/>
+      <w:r>
+        <w:t>,B).</w:t>
+      </w:r>
+    </w:p>
+    <w:p>
+      <w:pPr>
+        <w:pStyle w:val="Cdigo"/>
+      </w:pPr>
+      <w:proofErr w:type="spellStart"/>
+      <w:proofErr w:type="gramStart"/>
+      <w:r>
+        <w:t>relacao</w:t>
+      </w:r>
+      <w:proofErr w:type="spellEnd"/>
+      <w:proofErr w:type="gramEnd"/>
+      <w:r>
+        <w:t>(</w:t>
+      </w:r>
+      <w:proofErr w:type="spellStart"/>
+      <w:r>
+        <w:t>A,B,irmao</w:t>
+      </w:r>
+      <w:proofErr w:type="spellEnd"/>
+      <w:r>
+        <w:t xml:space="preserve">) :- </w:t>
+      </w:r>
+      <w:proofErr w:type="spellStart"/>
+      <w:proofErr w:type="gramStart"/>
+      <w:r>
+        <w:t>irmao</w:t>
+      </w:r>
+      <w:proofErr w:type="spellEnd"/>
+      <w:r>
+        <w:t>(A</w:t>
+      </w:r>
+      <w:proofErr w:type="gramEnd"/>
+      <w:r>
+        <w:t>,B).</w:t>
+      </w:r>
+    </w:p>
+    <w:p>
+      <w:pPr>
+        <w:pStyle w:val="Cdigo"/>
+      </w:pPr>
+      <w:proofErr w:type="spellStart"/>
+      <w:proofErr w:type="gramStart"/>
+      <w:r>
+        <w:t>relacao</w:t>
+      </w:r>
+      <w:proofErr w:type="spellEnd"/>
+      <w:proofErr w:type="gramEnd"/>
+      <w:r>
+        <w:t>(</w:t>
+      </w:r>
+      <w:proofErr w:type="spellStart"/>
+      <w:r>
+        <w:t>A,B,bisavo</w:t>
+      </w:r>
+      <w:proofErr w:type="spellEnd"/>
+      <w:r>
+        <w:t xml:space="preserve">) :- </w:t>
+      </w:r>
+      <w:proofErr w:type="spellStart"/>
+      <w:proofErr w:type="gramStart"/>
+      <w:r>
+        <w:t>bisavo</w:t>
+      </w:r>
+      <w:proofErr w:type="spellEnd"/>
+      <w:r>
+        <w:t>(A</w:t>
+      </w:r>
+      <w:proofErr w:type="gramEnd"/>
+      <w:r>
+        <w:t>,B).</w:t>
+      </w:r>
+    </w:p>
+    <w:p>
+      <w:pPr>
+        <w:pStyle w:val="Cdigo"/>
+      </w:pPr>
+      <w:proofErr w:type="spellStart"/>
+      <w:proofErr w:type="gramStart"/>
+      <w:r>
+        <w:t>relacao</w:t>
+      </w:r>
+      <w:proofErr w:type="spellEnd"/>
+      <w:proofErr w:type="gramEnd"/>
+      <w:r>
+        <w:t>(</w:t>
+      </w:r>
+      <w:proofErr w:type="spellStart"/>
+      <w:r>
+        <w:t>A,B,bisneto</w:t>
+      </w:r>
+      <w:proofErr w:type="spellEnd"/>
+      <w:r>
+        <w:t xml:space="preserve">) :- </w:t>
+      </w:r>
+      <w:proofErr w:type="gramStart"/>
+      <w:r>
+        <w:t>bisneto(A</w:t>
+      </w:r>
+      <w:proofErr w:type="gramEnd"/>
+      <w:r>
+        <w:t>,B).</w:t>
+      </w:r>
+    </w:p>
+    <w:p>
+      <w:pPr>
+        <w:pStyle w:val="Cdigo"/>
+      </w:pPr>
+      <w:proofErr w:type="spellStart"/>
+      <w:proofErr w:type="gramStart"/>
+      <w:r>
+        <w:t>relacao</w:t>
+      </w:r>
+      <w:proofErr w:type="spellEnd"/>
+      <w:proofErr w:type="gramEnd"/>
+      <w:r>
+        <w:t>(</w:t>
+      </w:r>
+      <w:proofErr w:type="spellStart"/>
+      <w:r>
+        <w:t>A,B,trisavo</w:t>
+      </w:r>
+      <w:proofErr w:type="spellEnd"/>
+      <w:r>
+        <w:t xml:space="preserve">) :- </w:t>
+      </w:r>
+      <w:proofErr w:type="spellStart"/>
+      <w:proofErr w:type="gramStart"/>
+      <w:r>
+        <w:t>trisavo</w:t>
+      </w:r>
+      <w:proofErr w:type="spellEnd"/>
+      <w:r>
+        <w:t>(A</w:t>
+      </w:r>
+      <w:proofErr w:type="gramEnd"/>
+      <w:r>
+        <w:t>,B).</w:t>
+      </w:r>
+    </w:p>
+    <w:p>
+      <w:pPr>
+        <w:pStyle w:val="Cdigo"/>
+      </w:pPr>
+      <w:proofErr w:type="spellStart"/>
+      <w:proofErr w:type="gramStart"/>
+      <w:r>
+        <w:t>relacao</w:t>
+      </w:r>
+      <w:proofErr w:type="spellEnd"/>
+      <w:proofErr w:type="gramEnd"/>
+      <w:r>
+        <w:t>(</w:t>
+      </w:r>
+      <w:proofErr w:type="spellStart"/>
+      <w:r>
+        <w:t>A,B,trisneto</w:t>
+      </w:r>
+      <w:proofErr w:type="spellEnd"/>
+      <w:r>
+        <w:t xml:space="preserve">) :- </w:t>
+      </w:r>
+      <w:proofErr w:type="gramStart"/>
+      <w:r>
+        <w:t>trisneto(A</w:t>
+      </w:r>
+      <w:proofErr w:type="gramEnd"/>
+      <w:r>
+        <w:t>,B).</w:t>
+      </w:r>
+    </w:p>
+    <w:p>
+      <w:pPr>
+        <w:pStyle w:val="Cdigo"/>
+      </w:pPr>
+      <w:proofErr w:type="spellStart"/>
+      <w:proofErr w:type="gramStart"/>
+      <w:r>
+        <w:t>relacao</w:t>
+      </w:r>
+      <w:proofErr w:type="spellEnd"/>
+      <w:proofErr w:type="gramEnd"/>
+      <w:r>
+        <w:t>(</w:t>
+      </w:r>
+      <w:proofErr w:type="spellStart"/>
+      <w:r>
+        <w:t>A,B,companheiro</w:t>
+      </w:r>
+      <w:proofErr w:type="spellEnd"/>
+      <w:r>
+        <w:t xml:space="preserve">) :- </w:t>
+      </w:r>
+      <w:proofErr w:type="gramStart"/>
+      <w:r>
+        <w:t>companheiro(A</w:t>
+      </w:r>
+      <w:proofErr w:type="gramEnd"/>
+      <w:r>
+        <w:t>,B).</w:t>
+      </w:r>
+    </w:p>
+    <w:p>
+      <w:pPr>
+        <w:pStyle w:val="Cdigo"/>
+      </w:pPr>
+      <w:proofErr w:type="spellStart"/>
+      <w:proofErr w:type="gramStart"/>
+      <w:r>
+        <w:t>relacao</w:t>
+      </w:r>
+      <w:proofErr w:type="spellEnd"/>
+      <w:proofErr w:type="gramEnd"/>
+      <w:r>
+        <w:t>(</w:t>
+      </w:r>
+      <w:proofErr w:type="spellStart"/>
+      <w:r>
+        <w:t>A,B,cunhado</w:t>
+      </w:r>
+      <w:proofErr w:type="spellEnd"/>
+      <w:r>
+        <w:t xml:space="preserve">) :- </w:t>
+      </w:r>
+      <w:proofErr w:type="gramStart"/>
+      <w:r>
+        <w:t>cunhado(A</w:t>
+      </w:r>
+      <w:proofErr w:type="gramEnd"/>
+      <w:r>
+        <w:t>,B).</w:t>
       </w:r>
     </w:p>
     <w:p>
@@ -3095,11 +4121,11 @@
       <w:pPr>
         <w:pStyle w:val="Subttulo"/>
       </w:pPr>
-      <w:bookmarkStart w:id="20" w:name="_Toc415000606"/>
+      <w:bookmarkStart w:id="21" w:name="_Toc415000606"/>
       <w:r>
         <w:t>Inserção e Remoção de Conhecimento</w:t>
       </w:r>
-      <w:bookmarkEnd w:id="20"/>
+      <w:bookmarkEnd w:id="21"/>
     </w:p>
     <w:p>
       <w:pPr>
@@ -3130,6 +4156,7 @@
       <w:r>
         <w:t xml:space="preserve">O predicado remoção não é mais do que uma chamada do </w:t>
       </w:r>
+      <w:proofErr w:type="spellStart"/>
       <w:r>
         <w:rPr>
           <w:b/>
@@ -3137,6 +4164,7 @@
         </w:rPr>
         <w:t>retract</w:t>
       </w:r>
+      <w:proofErr w:type="spellEnd"/>
       <w:r>
         <w:rPr>
           <w:b/>
@@ -3157,8 +4185,28 @@
       <w:pPr>
         <w:pStyle w:val="Cdigo"/>
       </w:pPr>
-      <w:r>
-        <w:t>remocao(Termo) :- retract(Termo).</w:t>
+      <w:proofErr w:type="spellStart"/>
+      <w:proofErr w:type="gramStart"/>
+      <w:r>
+        <w:t>remocao</w:t>
+      </w:r>
+      <w:proofErr w:type="spellEnd"/>
+      <w:proofErr w:type="gramEnd"/>
+      <w:r>
+        <w:t xml:space="preserve">(Termo) :- </w:t>
+      </w:r>
+      <w:proofErr w:type="spellStart"/>
+      <w:proofErr w:type="gramStart"/>
+      <w:r>
+        <w:t>retract</w:t>
+      </w:r>
+      <w:proofErr w:type="spellEnd"/>
+      <w:r>
+        <w:t>(Termo</w:t>
+      </w:r>
+      <w:proofErr w:type="gramEnd"/>
+      <w:r>
+        <w:t>).</w:t>
       </w:r>
     </w:p>
     <w:p>
@@ -3179,10 +4227,15 @@
         <w:pStyle w:val="Cdigo"/>
       </w:pPr>
       <w:r>
-        <w:t>% Extensão do predicado que per</w:t>
-      </w:r>
-      <w:r>
-        <w:t>mite a evolucao do conhecimento</w:t>
+        <w:t xml:space="preserve">% Extensão do predicado que permite a </w:t>
+      </w:r>
+      <w:proofErr w:type="spellStart"/>
+      <w:r>
+        <w:t>evolucao</w:t>
+      </w:r>
+      <w:proofErr w:type="spellEnd"/>
+      <w:r>
+        <w:t xml:space="preserve"> do conhecimento</w:t>
       </w:r>
     </w:p>
     <w:p>
@@ -3190,11 +4243,28 @@
         <w:pStyle w:val="Cdigo"/>
         <w:ind w:left="708" w:firstLine="1"/>
       </w:pPr>
-      <w:r>
-        <w:t xml:space="preserve">evolucao( Termo ) :- </w:t>
-      </w:r>
-      <w:r>
-        <w:t>findall(Invariante,</w:t>
+      <w:proofErr w:type="spellStart"/>
+      <w:proofErr w:type="gramStart"/>
+      <w:r>
+        <w:t>evolucao</w:t>
+      </w:r>
+      <w:proofErr w:type="spellEnd"/>
+      <w:proofErr w:type="gramEnd"/>
+      <w:r>
+        <w:t xml:space="preserve">( Termo ) :- </w:t>
+      </w:r>
+      <w:proofErr w:type="spellStart"/>
+      <w:proofErr w:type="gramStart"/>
+      <w:r>
+        <w:t>findall</w:t>
+      </w:r>
+      <w:proofErr w:type="spellEnd"/>
+      <w:r>
+        <w:t>(Invariante</w:t>
+      </w:r>
+      <w:proofErr w:type="gramEnd"/>
+      <w:r>
+        <w:t>,</w:t>
       </w:r>
       <w:r>
         <w:t xml:space="preserve"> </w:t>
@@ -3206,47 +4276,105 @@
         <w:t xml:space="preserve"> </w:t>
       </w:r>
       <w:r>
-        <w:t>Lista),insercao( Termo),teste(Lista).</w:t>
-      </w:r>
-    </w:p>
-    <w:p>
-      <w:pPr>
-        <w:pStyle w:val="Cdigo"/>
-      </w:pPr>
-    </w:p>
-    <w:p>
-      <w:pPr>
-        <w:pStyle w:val="Cdigo"/>
-      </w:pPr>
-      <w:r>
-        <w:t xml:space="preserve">insercao(Termo) :- </w:t>
-      </w:r>
-      <w:r>
-        <w:t>assert(Termo).</w:t>
-      </w:r>
-    </w:p>
-    <w:p>
-      <w:pPr>
-        <w:pStyle w:val="Cdigo"/>
-      </w:pPr>
-      <w:r>
-        <w:t>insercao(Termo) :-</w:t>
-      </w:r>
-      <w:r>
-        <w:t>retract(Termo),!,fail.</w:t>
-      </w:r>
-    </w:p>
-    <w:p>
-      <w:pPr>
-        <w:pStyle w:val="Cdigo"/>
-      </w:pPr>
-    </w:p>
-    <w:p>
-      <w:pPr>
-        <w:pStyle w:val="Cdigo"/>
-      </w:pPr>
-      <w:r>
-        <w:t>teste([]).</w:t>
+        <w:t>Lista),</w:t>
+      </w:r>
+      <w:proofErr w:type="spellStart"/>
+      <w:r>
+        <w:t>insercao</w:t>
+      </w:r>
+      <w:proofErr w:type="spellEnd"/>
+      <w:r>
+        <w:t>( Termo),teste(Lista).</w:t>
+      </w:r>
+    </w:p>
+    <w:p>
+      <w:pPr>
+        <w:pStyle w:val="Cdigo"/>
+      </w:pPr>
+    </w:p>
+    <w:p>
+      <w:pPr>
+        <w:pStyle w:val="Cdigo"/>
+      </w:pPr>
+      <w:proofErr w:type="spellStart"/>
+      <w:proofErr w:type="gramStart"/>
+      <w:r>
+        <w:t>insercao</w:t>
+      </w:r>
+      <w:proofErr w:type="spellEnd"/>
+      <w:proofErr w:type="gramEnd"/>
+      <w:r>
+        <w:t xml:space="preserve">(Termo) :- </w:t>
+      </w:r>
+      <w:proofErr w:type="spellStart"/>
+      <w:proofErr w:type="gramStart"/>
+      <w:r>
+        <w:t>assert</w:t>
+      </w:r>
+      <w:proofErr w:type="spellEnd"/>
+      <w:r>
+        <w:t>(Termo</w:t>
+      </w:r>
+      <w:proofErr w:type="gramEnd"/>
+      <w:r>
+        <w:t>).</w:t>
+      </w:r>
+    </w:p>
+    <w:p>
+      <w:pPr>
+        <w:pStyle w:val="Cdigo"/>
+      </w:pPr>
+      <w:proofErr w:type="spellStart"/>
+      <w:proofErr w:type="gramStart"/>
+      <w:r>
+        <w:t>insercao</w:t>
+      </w:r>
+      <w:proofErr w:type="spellEnd"/>
+      <w:proofErr w:type="gramEnd"/>
+      <w:r>
+        <w:t xml:space="preserve">(Termo) </w:t>
+      </w:r>
+      <w:proofErr w:type="gramStart"/>
+      <w:r>
+        <w:t>:-</w:t>
+      </w:r>
+      <w:proofErr w:type="spellStart"/>
+      <w:r>
+        <w:t>retract</w:t>
+      </w:r>
+      <w:proofErr w:type="spellEnd"/>
+      <w:r>
+        <w:t>(Termo</w:t>
+      </w:r>
+      <w:proofErr w:type="gramEnd"/>
+      <w:r>
+        <w:t>),!,</w:t>
+      </w:r>
+      <w:proofErr w:type="spellStart"/>
+      <w:r>
+        <w:t>fail</w:t>
+      </w:r>
+      <w:proofErr w:type="spellEnd"/>
+      <w:r>
+        <w:t>.</w:t>
+      </w:r>
+    </w:p>
+    <w:p>
+      <w:pPr>
+        <w:pStyle w:val="Cdigo"/>
+      </w:pPr>
+    </w:p>
+    <w:p>
+      <w:pPr>
+        <w:pStyle w:val="Cdigo"/>
+      </w:pPr>
+      <w:proofErr w:type="gramStart"/>
+      <w:r>
+        <w:t>teste</w:t>
+      </w:r>
+      <w:proofErr w:type="gramEnd"/>
+      <w:r>
+        <w:t>([]).</w:t>
       </w:r>
     </w:p>
     <w:p>
@@ -3256,11 +4384,29 @@
           <w:u w:val="single"/>
         </w:rPr>
       </w:pPr>
-      <w:r>
-        <w:t>teste([R|LR]) :-</w:t>
-      </w:r>
-      <w:r>
-        <w:t>R,teste(LR).</w:t>
+      <w:proofErr w:type="gramStart"/>
+      <w:r>
+        <w:t>teste</w:t>
+      </w:r>
+      <w:proofErr w:type="gramEnd"/>
+      <w:r>
+        <w:t>([R|LR]) :-</w:t>
+      </w:r>
+      <w:proofErr w:type="spellStart"/>
+      <w:r>
+        <w:t>R,</w:t>
+      </w:r>
+      <w:proofErr w:type="gramStart"/>
+      <w:r>
+        <w:t>teste</w:t>
+      </w:r>
+      <w:proofErr w:type="spellEnd"/>
+      <w:r>
+        <w:t>(LR</w:t>
+      </w:r>
+      <w:proofErr w:type="gramEnd"/>
+      <w:r>
+        <w:t>).</w:t>
       </w:r>
     </w:p>
     <w:p>
@@ -3284,17 +4430,26 @@
         <w:pStyle w:val="Cdigo"/>
         <w:ind w:left="708"/>
       </w:pPr>
-      <w:r>
-        <w:t>+filho(F,P) :: (fin</w:t>
-      </w:r>
-      <w:r>
-        <w:t>dall( (F,P),(filho( F,P )),S ),</w:t>
-      </w:r>
-      <w:r>
-        <w:t>comprimento( S,N ), N == 1).</w:t>
-      </w:r>
-      <w:r>
-        <w:t xml:space="preserve"> </w:t>
+      <w:proofErr w:type="gramStart"/>
+      <w:r>
+        <w:t>+filho(F</w:t>
+      </w:r>
+      <w:proofErr w:type="gramEnd"/>
+      <w:r>
+        <w:t>,P) :: (</w:t>
+      </w:r>
+      <w:proofErr w:type="spellStart"/>
+      <w:proofErr w:type="gramStart"/>
+      <w:r>
+        <w:t>findall</w:t>
+      </w:r>
+      <w:proofErr w:type="spellEnd"/>
+      <w:r>
+        <w:t>(</w:t>
+      </w:r>
+      <w:proofErr w:type="gramEnd"/>
+      <w:r>
+        <w:t xml:space="preserve"> (F,P),(filho( F,P )),S ),comprimento( S,N ), N == 1). </w:t>
       </w:r>
     </w:p>
     <w:p>
@@ -3316,8 +4471,8 @@
       <w:pPr>
         <w:pStyle w:val="Ttulo"/>
       </w:pPr>
-      <w:bookmarkStart w:id="21" w:name="_Toc415000499"/>
-      <w:bookmarkStart w:id="22" w:name="_Toc415000607"/>
+      <w:bookmarkStart w:id="22" w:name="_Toc415000499"/>
+      <w:bookmarkStart w:id="23" w:name="_Toc415000607"/>
     </w:p>
     <w:p>
       <w:pPr>
@@ -3326,8 +4481,8 @@
       <w:r>
         <w:t>Análise de Resultados</w:t>
       </w:r>
-      <w:bookmarkEnd w:id="21"/>
       <w:bookmarkEnd w:id="22"/>
+      <w:bookmarkEnd w:id="23"/>
     </w:p>
     <w:p>
       <w:pPr>
@@ -3399,7 +4554,7 @@
           <w:color w:val="auto"/>
         </w:rPr>
       </w:pPr>
-      <w:bookmarkStart w:id="23" w:name="_Toc415000378"/>
+      <w:bookmarkStart w:id="24" w:name="_Toc415000378"/>
       <w:r>
         <w:rPr>
           <w:i w:val="0"/>
@@ -3450,7 +4605,7 @@
         </w:rPr>
         <w:t xml:space="preserve"> - Resultados obtidos</w:t>
       </w:r>
-      <w:bookmarkEnd w:id="23"/>
+      <w:bookmarkEnd w:id="24"/>
     </w:p>
     <w:p>
       <w:r>
@@ -3467,15 +4622,15 @@
       <w:pPr>
         <w:pStyle w:val="Ttulo"/>
       </w:pPr>
-      <w:bookmarkStart w:id="24" w:name="_Toc414989466"/>
-      <w:bookmarkStart w:id="25" w:name="_Toc415000500"/>
-      <w:bookmarkStart w:id="26" w:name="_Toc415000608"/>
+      <w:bookmarkStart w:id="25" w:name="_Toc414989466"/>
+      <w:bookmarkStart w:id="26" w:name="_Toc415000500"/>
+      <w:bookmarkStart w:id="27" w:name="_Toc415000608"/>
       <w:r>
         <w:t>Conclusões e Sugestões</w:t>
       </w:r>
-      <w:bookmarkEnd w:id="24"/>
       <w:bookmarkEnd w:id="25"/>
       <w:bookmarkEnd w:id="26"/>
+      <w:bookmarkEnd w:id="27"/>
     </w:p>
     <w:p>
       <w:pPr>
@@ -3502,15 +4657,19 @@
       </w:pPr>
       <w:r>
         <w:tab/>
-        <w:t>Consideramos que produzimos um trabalho bastante satisfatório tendo todas as funcionalidades exigidas e ainda alguns pormenores que não eram pedidos.</w:t>
+        <w:t xml:space="preserve">Consideramos que produzimos um trabalho bastante satisfatório tendo </w:t>
+      </w:r>
+      <w:r>
+        <w:t xml:space="preserve">implementado </w:t>
+      </w:r>
+      <w:r>
+        <w:t>todas as funcionalidades exigidas e ainda alguns pormenores que não eram pedidos.</w:t>
       </w:r>
     </w:p>
     <w:p>
       <w:pPr>
         <w:ind w:left="708" w:firstLine="1"/>
       </w:pPr>
-      <w:bookmarkStart w:id="27" w:name="_GoBack"/>
-      <w:bookmarkEnd w:id="27"/>
     </w:p>
     <w:sectPr>
       <w:footerReference w:type="default" r:id="rId9"/>
@@ -3559,6 +4718,7 @@
         <w:docPartUnique/>
       </w:docPartObj>
     </w:sdtPr>
+    <w:sdtEndPr/>
     <w:sdtContent>
       <w:p>
         <w:pPr>
@@ -4092,6 +5252,7 @@
   <w:style w:type="character" w:default="1" w:styleId="Tipodeletrapredefinidodopargrafo">
     <w:name w:val="Default Paragraph Font"/>
     <w:uiPriority w:val="1"/>
+    <w:semiHidden/>
     <w:unhideWhenUsed/>
   </w:style>
   <w:style w:type="table" w:default="1" w:styleId="Tabelanormal">
@@ -4831,7 +5992,7 @@
 </file>
 
 <file path=customXml/itemProps1.xml><?xml version="1.0" encoding="utf-8"?>
-<ds:datastoreItem xmlns:ds="http://schemas.openxmlformats.org/officeDocument/2006/customXml" ds:itemID="{2F2441FB-CBE5-45BE-AB63-3604EEB0B3C1}">
+<ds:datastoreItem xmlns:ds="http://schemas.openxmlformats.org/officeDocument/2006/customXml" ds:itemID="{2DD2A676-0D47-4B2E-8C03-0C57F52314D2}">
   <ds:schemaRefs>
     <ds:schemaRef ds:uri="http://schemas.openxmlformats.org/officeDocument/2006/bibliography"/>
   </ds:schemaRefs>

</xml_diff>